<commit_message>
chiusura tp tcs ter
</commit_message>
<xml_diff>
--- a/Documenti/MedQueue_UM_v1.0.docx
+++ b/Documenti/MedQueue_UM_v1.0.docx
@@ -1,16 +1,21 @@
 
 <file path=word/document.xml><?xml version="1.0" encoding="utf-8"?>
-<w:document xmlns:wpc="http://schemas.microsoft.com/office/word/2010/wordprocessingCanvas" xmlns:cx="http://schemas.microsoft.com/office/drawing/2014/chartex" xmlns:cx1="http://schemas.microsoft.com/office/drawing/2015/9/8/chartex" xmlns:cx2="http://schemas.microsoft.com/office/drawing/2015/10/21/chartex" xmlns:cx3="http://schemas.microsoft.com/office/drawing/2016/5/9/chartex" xmlns:cx4="http://schemas.microsoft.com/office/drawing/2016/5/10/chartex" xmlns:cx5="http://schemas.microsoft.com/office/drawing/2016/5/11/chartex" xmlns:cx6="http://schemas.microsoft.com/office/drawing/2016/5/12/chartex" xmlns:cx7="http://schemas.microsoft.com/office/drawing/2016/5/13/chartex" xmlns:cx8="http://schemas.microsoft.com/office/drawing/2016/5/14/chartex" xmlns:mc="http://schemas.openxmlformats.org/markup-compatibility/2006" xmlns:aink="http://schemas.microsoft.com/office/drawing/2016/ink" xmlns:am3d="http://schemas.microsoft.com/office/drawing/2017/model3d" xmlns:o="urn:schemas-microsoft-com:office:office" xmlns:r="http://schemas.openxmlformats.org/officeDocument/2006/relationships" xmlns:m="http://schemas.openxmlformats.org/officeDocument/2006/math" xmlns:v="urn:schemas-microsoft-com:vml" xmlns:wp14="http://schemas.microsoft.com/office/word/2010/wordprocessingDrawing" xmlns:wp="http://schemas.openxmlformats.org/drawingml/2006/wordprocessingDrawing" xmlns:w10="urn:schemas-microsoft-com:office:word" xmlns:w="http://schemas.openxmlformats.org/wordprocessingml/2006/main" xmlns:w14="http://schemas.microsoft.com/office/word/2010/wordml" xmlns:w15="http://schemas.microsoft.com/office/word/2012/wordml" xmlns:w16cex="http://schemas.microsoft.com/office/word/2018/wordml/cex" xmlns:w16cid="http://schemas.microsoft.com/office/word/2016/wordml/cid" xmlns:w16="http://schemas.microsoft.com/office/word/2018/wordml" xmlns:w16se="http://schemas.microsoft.com/office/word/2015/wordml/symex" xmlns:wpg="http://schemas.microsoft.com/office/word/2010/wordprocessingGroup" xmlns:wpi="http://schemas.microsoft.com/office/word/2010/wordprocessingInk" xmlns:wne="http://schemas.microsoft.com/office/word/2006/wordml" xmlns:wps="http://schemas.microsoft.com/office/word/2010/wordprocessingShape" mc:Ignorable="w14 w15 w16se w16cid w16 w16cex wp14">
+<w:document xmlns:wpc="http://schemas.microsoft.com/office/word/2010/wordprocessingCanvas" xmlns:cx="http://schemas.microsoft.com/office/drawing/2014/chartex" xmlns:mc="http://schemas.openxmlformats.org/markup-compatibility/2006" xmlns:o="urn:schemas-microsoft-com:office:office" xmlns:r="http://schemas.openxmlformats.org/officeDocument/2006/relationships" xmlns:m="http://schemas.openxmlformats.org/officeDocument/2006/math" xmlns:v="urn:schemas-microsoft-com:vml" xmlns:wp14="http://schemas.microsoft.com/office/word/2010/wordprocessingDrawing" xmlns:wp="http://schemas.openxmlformats.org/drawingml/2006/wordprocessingDrawing" xmlns:w10="urn:schemas-microsoft-com:office:word" xmlns:w="http://schemas.openxmlformats.org/wordprocessingml/2006/main" xmlns:w14="http://schemas.microsoft.com/office/word/2010/wordml" xmlns:w15="http://schemas.microsoft.com/office/word/2012/wordml" xmlns:w16se="http://schemas.microsoft.com/office/word/2015/wordml/symex" xmlns:wpg="http://schemas.microsoft.com/office/word/2010/wordprocessingGroup" xmlns:wpi="http://schemas.microsoft.com/office/word/2010/wordprocessingInk" xmlns:wne="http://schemas.microsoft.com/office/word/2006/wordml" xmlns:wps="http://schemas.microsoft.com/office/word/2010/wordprocessingShape" mc:Ignorable="w14 w15 w16se wp14">
   <w:body>
     <w:p>
       <w:pPr>
         <w:jc w:val="center"/>
+        <w:rPr>
+          <w:rFonts w:ascii="Arial" w:hAnsi="Arial" w:cs="Arial"/>
+        </w:rPr>
       </w:pPr>
       <w:bookmarkStart w:id="0" w:name="_top"/>
       <w:bookmarkEnd w:id="0"/>
       <w:r>
         <w:rPr>
+          <w:rFonts w:ascii="Arial" w:hAnsi="Arial" w:cs="Arial"/>
           <w:noProof/>
+          <w:lang w:eastAsia="it-IT"/>
         </w:rPr>
         <w:drawing>
           <wp:inline distT="0" distB="0" distL="0" distR="0" wp14:anchorId="32A24741" wp14:editId="39533193">
@@ -55,12 +60,25 @@
         </w:drawing>
       </w:r>
     </w:p>
-    <w:p/>
-    <w:p/>
+    <w:p>
+      <w:pPr>
+        <w:rPr>
+          <w:rFonts w:ascii="Arial" w:hAnsi="Arial" w:cs="Arial"/>
+        </w:rPr>
+      </w:pPr>
+    </w:p>
+    <w:p>
+      <w:pPr>
+        <w:rPr>
+          <w:rFonts w:ascii="Arial" w:hAnsi="Arial" w:cs="Arial"/>
+        </w:rPr>
+      </w:pPr>
+    </w:p>
     <w:p>
       <w:pPr>
         <w:spacing w:after="0"/>
         <w:rPr>
+          <w:rFonts w:ascii="Arial" w:hAnsi="Arial" w:cs="Arial"/>
           <w:color w:val="002060"/>
           <w:sz w:val="120"/>
           <w:szCs w:val="120"/>
@@ -69,6 +87,7 @@
       </w:pPr>
       <w:r>
         <w:rPr>
+          <w:rFonts w:ascii="Arial" w:hAnsi="Arial" w:cs="Arial"/>
           <w:color w:val="002060"/>
           <w:sz w:val="120"/>
           <w:szCs w:val="120"/>
@@ -81,6 +100,7 @@
       <w:pPr>
         <w:spacing w:after="0"/>
         <w:rPr>
+          <w:rFonts w:ascii="Arial" w:hAnsi="Arial" w:cs="Arial"/>
           <w:color w:val="002060"/>
           <w:sz w:val="110"/>
           <w:szCs w:val="110"/>
@@ -90,6 +110,7 @@
       <w:proofErr w:type="spellStart"/>
       <w:r>
         <w:rPr>
+          <w:rFonts w:ascii="Arial" w:hAnsi="Arial" w:cs="Arial"/>
           <w:color w:val="002060"/>
           <w:sz w:val="110"/>
           <w:szCs w:val="110"/>
@@ -100,6 +121,7 @@
       <w:proofErr w:type="spellEnd"/>
       <w:r>
         <w:rPr>
+          <w:rFonts w:ascii="Arial" w:hAnsi="Arial" w:cs="Arial"/>
           <w:color w:val="002060"/>
           <w:sz w:val="110"/>
           <w:szCs w:val="110"/>
@@ -110,6 +132,7 @@
       <w:proofErr w:type="spellStart"/>
       <w:r>
         <w:rPr>
+          <w:rFonts w:ascii="Arial" w:hAnsi="Arial" w:cs="Arial"/>
           <w:color w:val="002060"/>
           <w:sz w:val="110"/>
           <w:szCs w:val="110"/>
@@ -123,6 +146,7 @@
       <w:pPr>
         <w:spacing w:after="0"/>
         <w:rPr>
+          <w:rFonts w:ascii="Arial" w:hAnsi="Arial" w:cs="Arial"/>
           <w:color w:val="002060"/>
           <w:sz w:val="110"/>
           <w:szCs w:val="110"/>
@@ -132,6 +156,7 @@
       <w:proofErr w:type="spellStart"/>
       <w:r>
         <w:rPr>
+          <w:rFonts w:ascii="Arial" w:hAnsi="Arial" w:cs="Arial"/>
           <w:color w:val="767171" w:themeColor="background2" w:themeShade="80"/>
           <w:sz w:val="56"/>
           <w:szCs w:val="56"/>
@@ -145,6 +170,7 @@
       <w:pPr>
         <w:spacing w:after="20"/>
         <w:rPr>
+          <w:rFonts w:ascii="Arial" w:hAnsi="Arial" w:cs="Arial"/>
           <w:color w:val="767171" w:themeColor="background2" w:themeShade="80"/>
           <w:sz w:val="56"/>
           <w:szCs w:val="56"/>
@@ -156,6 +182,7 @@
       <w:pPr>
         <w:spacing w:after="20"/>
         <w:rPr>
+          <w:rFonts w:ascii="Arial" w:hAnsi="Arial" w:cs="Arial"/>
           <w:color w:val="767171" w:themeColor="background2" w:themeShade="80"/>
           <w:sz w:val="56"/>
           <w:szCs w:val="56"/>
@@ -167,29 +194,68 @@
       <w:pPr>
         <w:spacing w:after="20"/>
         <w:rPr>
+          <w:rFonts w:ascii="Arial" w:hAnsi="Arial" w:cs="Arial"/>
           <w:color w:val="767171" w:themeColor="background2" w:themeShade="80"/>
           <w:sz w:val="56"/>
           <w:szCs w:val="56"/>
           <w:lang w:val="en-US"/>
         </w:rPr>
       </w:pPr>
-      <w:r>
-        <w:rPr>
+    </w:p>
+    <w:p>
+      <w:pPr>
+        <w:spacing w:after="20"/>
+        <w:rPr>
+          <w:rFonts w:ascii="Arial" w:hAnsi="Arial" w:cs="Arial"/>
+          <w:color w:val="767171" w:themeColor="background2" w:themeShade="80"/>
+          <w:sz w:val="56"/>
+          <w:szCs w:val="56"/>
+          <w:lang w:val="en-US"/>
+        </w:rPr>
+      </w:pPr>
+    </w:p>
+    <w:p>
+      <w:pPr>
+        <w:spacing w:after="20"/>
+        <w:rPr>
+          <w:rFonts w:ascii="Arial" w:hAnsi="Arial" w:cs="Arial"/>
+          <w:color w:val="767171" w:themeColor="background2" w:themeShade="80"/>
+          <w:sz w:val="56"/>
+          <w:szCs w:val="56"/>
+          <w:lang w:val="en-US"/>
+        </w:rPr>
+      </w:pPr>
+    </w:p>
+    <w:p>
+      <w:pPr>
+        <w:spacing w:after="20"/>
+        <w:rPr>
+          <w:rFonts w:ascii="Arial" w:hAnsi="Arial" w:cs="Arial"/>
+          <w:color w:val="767171" w:themeColor="background2" w:themeShade="80"/>
+          <w:sz w:val="56"/>
+          <w:szCs w:val="56"/>
+          <w:lang w:val="en-US"/>
+        </w:rPr>
+      </w:pPr>
+      <w:r>
+        <w:rPr>
+          <w:rFonts w:ascii="Arial" w:hAnsi="Arial" w:cs="Arial"/>
           <w:noProof/>
           <w:color w:val="E7E6E6" w:themeColor="background2"/>
           <w:sz w:val="56"/>
           <w:szCs w:val="56"/>
+          <w:lang w:eastAsia="it-IT"/>
         </w:rPr>
         <mc:AlternateContent>
           <mc:Choice Requires="wps">
             <w:drawing>
-              <wp:anchor distT="0" distB="0" distL="114300" distR="114300" simplePos="0" relativeHeight="251659264" behindDoc="0" locked="0" layoutInCell="1" allowOverlap="1" wp14:anchorId="54F0D50E" wp14:editId="0A260DA7">
+              <wp:anchor distT="0" distB="0" distL="114300" distR="114300" simplePos="0" relativeHeight="251659264" behindDoc="0" locked="0" layoutInCell="1" allowOverlap="1" wp14:anchorId="54F0D50E" wp14:editId="40CE0925">
                 <wp:simplePos x="0" y="0"/>
                 <wp:positionH relativeFrom="margin">
                   <wp:align>center</wp:align>
                 </wp:positionH>
                 <wp:positionV relativeFrom="page">
-                  <wp:posOffset>8877300</wp:posOffset>
+                  <wp:posOffset>9499600</wp:posOffset>
                 </wp:positionV>
                 <wp:extent cx="6917055" cy="857250"/>
                 <wp:effectExtent l="0" t="0" r="17145" b="19050"/>
@@ -293,7 +359,7 @@
           </mc:Choice>
           <mc:Fallback>
             <w:pict>
-              <v:rect w14:anchorId="54F0D50E" id="Rettangolo 2" o:spid="_x0000_s1026" style="position:absolute;margin-left:0;margin-top:699pt;width:544.65pt;height:67.5pt;z-index:251659264;visibility:visible;mso-wrap-style:square;mso-height-percent:0;mso-wrap-distance-left:9pt;mso-wrap-distance-top:0;mso-wrap-distance-right:9pt;mso-wrap-distance-bottom:0;mso-position-horizontal:center;mso-position-horizontal-relative:margin;mso-position-vertical:absolute;mso-position-vertical-relative:page;mso-height-percent:0;mso-height-relative:margin;v-text-anchor:middle" o:gfxdata="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" fillcolor="#002060" strokecolor="#002060" strokeweight="1pt">
+              <v:rect w14:anchorId="54F0D50E" id="Rettangolo 2" o:spid="_x0000_s1026" style="position:absolute;margin-left:0;margin-top:748pt;width:544.65pt;height:67.5pt;z-index:251659264;visibility:visible;mso-wrap-style:square;mso-height-percent:0;mso-wrap-distance-left:9pt;mso-wrap-distance-top:0;mso-wrap-distance-right:9pt;mso-wrap-distance-bottom:0;mso-position-horizontal:center;mso-position-horizontal-relative:margin;mso-position-vertical:absolute;mso-position-vertical-relative:page;mso-height-percent:0;mso-height-relative:margin;v-text-anchor:middle" o:gfxdata="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" fillcolor="#002060" strokecolor="#002060" strokeweight="1pt">
                 <v:textbox>
                   <w:txbxContent>
                     <w:p>
@@ -346,48 +412,24 @@
     </w:p>
     <w:p>
       <w:pPr>
-        <w:spacing w:after="20"/>
-        <w:rPr>
-          <w:color w:val="767171" w:themeColor="background2" w:themeShade="80"/>
-          <w:sz w:val="56"/>
-          <w:szCs w:val="56"/>
-          <w:lang w:val="en-US"/>
-        </w:rPr>
-      </w:pPr>
-    </w:p>
-    <w:p>
-      <w:pPr>
-        <w:spacing w:after="20"/>
-        <w:rPr>
-          <w:color w:val="767171" w:themeColor="background2" w:themeShade="80"/>
-          <w:sz w:val="56"/>
-          <w:szCs w:val="56"/>
-          <w:lang w:val="en-US"/>
-        </w:rPr>
-      </w:pPr>
-    </w:p>
-    <w:p>
-      <w:pPr>
-        <w:spacing w:after="20"/>
-        <w:rPr>
-          <w:color w:val="767171" w:themeColor="background2" w:themeShade="80"/>
-          <w:sz w:val="56"/>
-          <w:szCs w:val="56"/>
-          <w:lang w:val="en-US"/>
-        </w:rPr>
-      </w:pPr>
-    </w:p>
-    <w:p>
-      <w:pPr>
-        <w:tabs>
-          <w:tab w:val="left" w:pos="2850"/>
-        </w:tabs>
-      </w:pPr>
+        <w:tabs>
+          <w:tab w:val="left" w:pos="2370"/>
+        </w:tabs>
+        <w:rPr>
+          <w:rFonts w:ascii="Arial" w:hAnsi="Arial" w:cs="Arial"/>
+        </w:rPr>
+      </w:pPr>
+      <w:r>
+        <w:rPr>
+          <w:rFonts w:ascii="Arial" w:hAnsi="Arial" w:cs="Arial"/>
+        </w:rPr>
+        <w:tab/>
+      </w:r>
     </w:p>
     <w:sdt>
       <w:sdtPr>
         <w:rPr>
-          <w:rFonts w:asciiTheme="minorHAnsi" w:eastAsiaTheme="minorHAnsi" w:hAnsiTheme="minorHAnsi" w:cstheme="minorBidi"/>
+          <w:rFonts w:ascii="Arial" w:eastAsiaTheme="minorHAnsi" w:hAnsi="Arial" w:cs="Arial"/>
           <w:color w:val="auto"/>
           <w:sz w:val="22"/>
           <w:szCs w:val="22"/>
@@ -409,8 +451,14 @@
         <w:p>
           <w:pPr>
             <w:pStyle w:val="Titolosommario"/>
+            <w:rPr>
+              <w:rFonts w:ascii="Arial" w:hAnsi="Arial" w:cs="Arial"/>
+            </w:rPr>
           </w:pPr>
           <w:r>
+            <w:rPr>
+              <w:rFonts w:ascii="Arial" w:hAnsi="Arial" w:cs="Arial"/>
+            </w:rPr>
             <w:t>Sommario</w:t>
           </w:r>
         </w:p>
@@ -422,25 +470,34 @@
               <w:tab w:val="right" w:leader="dot" w:pos="9628"/>
             </w:tabs>
             <w:rPr>
-              <w:rFonts w:eastAsiaTheme="minorEastAsia"/>
+              <w:rFonts w:ascii="Arial" w:eastAsiaTheme="minorEastAsia" w:hAnsi="Arial" w:cs="Arial"/>
               <w:noProof/>
               <w:lang w:eastAsia="it-IT"/>
             </w:rPr>
           </w:pPr>
           <w:r>
+            <w:rPr>
+              <w:rFonts w:ascii="Arial" w:hAnsi="Arial" w:cs="Arial"/>
+            </w:rPr>
             <w:fldChar w:fldCharType="begin"/>
           </w:r>
           <w:r>
+            <w:rPr>
+              <w:rFonts w:ascii="Arial" w:hAnsi="Arial" w:cs="Arial"/>
+            </w:rPr>
             <w:instrText xml:space="preserve"> TOC \o "1-3" \h \z \u </w:instrText>
           </w:r>
           <w:r>
+            <w:rPr>
+              <w:rFonts w:ascii="Arial" w:hAnsi="Arial" w:cs="Arial"/>
+            </w:rPr>
             <w:fldChar w:fldCharType="separate"/>
           </w:r>
           <w:hyperlink w:anchor="_Toc64292154" w:history="1">
             <w:r>
               <w:rPr>
                 <w:rStyle w:val="Collegamentoipertestuale"/>
-                <w:rFonts w:ascii="Gothic Uralic" w:eastAsia="Gothic Uralic" w:hAnsi="Gothic Uralic" w:cs="Gothic Uralic"/>
+                <w:rFonts w:ascii="Arial" w:eastAsia="Gothic Uralic" w:hAnsi="Arial" w:cs="Arial"/>
                 <w:b/>
                 <w:bCs/>
                 <w:noProof/>
@@ -450,7 +507,7 @@
             </w:r>
             <w:r>
               <w:rPr>
-                <w:rFonts w:eastAsiaTheme="minorEastAsia"/>
+                <w:rFonts w:ascii="Arial" w:eastAsiaTheme="minorEastAsia" w:hAnsi="Arial" w:cs="Arial"/>
                 <w:noProof/>
                 <w:lang w:eastAsia="it-IT"/>
               </w:rPr>
@@ -459,6 +516,7 @@
             <w:r>
               <w:rPr>
                 <w:rStyle w:val="Collegamentoipertestuale"/>
+                <w:rFonts w:ascii="Arial" w:hAnsi="Arial" w:cs="Arial"/>
                 <w:b/>
                 <w:bCs/>
                 <w:noProof/>
@@ -467,6 +525,7 @@
             </w:r>
             <w:r>
               <w:rPr>
+                <w:rFonts w:ascii="Arial" w:hAnsi="Arial" w:cs="Arial"/>
                 <w:noProof/>
                 <w:webHidden/>
               </w:rPr>
@@ -474,6 +533,7 @@
             </w:r>
             <w:r>
               <w:rPr>
+                <w:rFonts w:ascii="Arial" w:hAnsi="Arial" w:cs="Arial"/>
                 <w:noProof/>
                 <w:webHidden/>
               </w:rPr>
@@ -481,6 +541,7 @@
             </w:r>
             <w:r>
               <w:rPr>
+                <w:rFonts w:ascii="Arial" w:hAnsi="Arial" w:cs="Arial"/>
                 <w:noProof/>
                 <w:webHidden/>
               </w:rPr>
@@ -488,12 +549,14 @@
             </w:r>
             <w:r>
               <w:rPr>
+                <w:rFonts w:ascii="Arial" w:hAnsi="Arial" w:cs="Arial"/>
                 <w:noProof/>
                 <w:webHidden/>
               </w:rPr>
             </w:r>
             <w:r>
               <w:rPr>
+                <w:rFonts w:ascii="Arial" w:hAnsi="Arial" w:cs="Arial"/>
                 <w:noProof/>
                 <w:webHidden/>
               </w:rPr>
@@ -501,6 +564,7 @@
             </w:r>
             <w:r>
               <w:rPr>
+                <w:rFonts w:ascii="Arial" w:hAnsi="Arial" w:cs="Arial"/>
                 <w:noProof/>
                 <w:webHidden/>
               </w:rPr>
@@ -508,6 +572,7 @@
             </w:r>
             <w:r>
               <w:rPr>
+                <w:rFonts w:ascii="Arial" w:hAnsi="Arial" w:cs="Arial"/>
                 <w:noProof/>
                 <w:webHidden/>
               </w:rPr>
@@ -523,7 +588,7 @@
               <w:tab w:val="right" w:leader="dot" w:pos="9628"/>
             </w:tabs>
             <w:rPr>
-              <w:rFonts w:eastAsiaTheme="minorEastAsia"/>
+              <w:rFonts w:ascii="Arial" w:eastAsiaTheme="minorEastAsia" w:hAnsi="Arial" w:cs="Arial"/>
               <w:noProof/>
               <w:lang w:eastAsia="it-IT"/>
             </w:rPr>
@@ -532,7 +597,7 @@
             <w:r>
               <w:rPr>
                 <w:rStyle w:val="Collegamentoipertestuale"/>
-                <w:rFonts w:ascii="Gothic Uralic" w:eastAsia="Gothic Uralic" w:hAnsi="Gothic Uralic" w:cs="Gothic Uralic"/>
+                <w:rFonts w:ascii="Arial" w:eastAsia="Gothic Uralic" w:hAnsi="Arial" w:cs="Arial"/>
                 <w:b/>
                 <w:bCs/>
                 <w:noProof/>
@@ -542,7 +607,7 @@
             </w:r>
             <w:r>
               <w:rPr>
-                <w:rFonts w:eastAsiaTheme="minorEastAsia"/>
+                <w:rFonts w:ascii="Arial" w:eastAsiaTheme="minorEastAsia" w:hAnsi="Arial" w:cs="Arial"/>
                 <w:noProof/>
                 <w:lang w:eastAsia="it-IT"/>
               </w:rPr>
@@ -551,6 +616,7 @@
             <w:r>
               <w:rPr>
                 <w:rStyle w:val="Collegamentoipertestuale"/>
+                <w:rFonts w:ascii="Arial" w:hAnsi="Arial" w:cs="Arial"/>
                 <w:b/>
                 <w:bCs/>
                 <w:noProof/>
@@ -559,6 +625,7 @@
             </w:r>
             <w:r>
               <w:rPr>
+                <w:rFonts w:ascii="Arial" w:hAnsi="Arial" w:cs="Arial"/>
                 <w:noProof/>
                 <w:webHidden/>
               </w:rPr>
@@ -566,6 +633,7 @@
             </w:r>
             <w:r>
               <w:rPr>
+                <w:rFonts w:ascii="Arial" w:hAnsi="Arial" w:cs="Arial"/>
                 <w:noProof/>
                 <w:webHidden/>
               </w:rPr>
@@ -573,6 +641,7 @@
             </w:r>
             <w:r>
               <w:rPr>
+                <w:rFonts w:ascii="Arial" w:hAnsi="Arial" w:cs="Arial"/>
                 <w:noProof/>
                 <w:webHidden/>
               </w:rPr>
@@ -580,12 +649,14 @@
             </w:r>
             <w:r>
               <w:rPr>
+                <w:rFonts w:ascii="Arial" w:hAnsi="Arial" w:cs="Arial"/>
                 <w:noProof/>
                 <w:webHidden/>
               </w:rPr>
             </w:r>
             <w:r>
               <w:rPr>
+                <w:rFonts w:ascii="Arial" w:hAnsi="Arial" w:cs="Arial"/>
                 <w:noProof/>
                 <w:webHidden/>
               </w:rPr>
@@ -593,6 +664,7 @@
             </w:r>
             <w:r>
               <w:rPr>
+                <w:rFonts w:ascii="Arial" w:hAnsi="Arial" w:cs="Arial"/>
                 <w:noProof/>
                 <w:webHidden/>
               </w:rPr>
@@ -600,6 +672,7 @@
             </w:r>
             <w:r>
               <w:rPr>
+                <w:rFonts w:ascii="Arial" w:hAnsi="Arial" w:cs="Arial"/>
                 <w:noProof/>
                 <w:webHidden/>
               </w:rPr>
@@ -615,7 +688,7 @@
               <w:tab w:val="right" w:leader="dot" w:pos="9628"/>
             </w:tabs>
             <w:rPr>
-              <w:rFonts w:eastAsiaTheme="minorEastAsia"/>
+              <w:rFonts w:ascii="Arial" w:eastAsiaTheme="minorEastAsia" w:hAnsi="Arial" w:cs="Arial"/>
               <w:noProof/>
               <w:lang w:eastAsia="it-IT"/>
             </w:rPr>
@@ -624,7 +697,7 @@
             <w:r>
               <w:rPr>
                 <w:rStyle w:val="Collegamentoipertestuale"/>
-                <w:rFonts w:ascii="Gothic Uralic" w:eastAsia="Gothic Uralic" w:hAnsi="Gothic Uralic" w:cs="Gothic Uralic"/>
+                <w:rFonts w:ascii="Arial" w:eastAsia="Gothic Uralic" w:hAnsi="Arial" w:cs="Arial"/>
                 <w:b/>
                 <w:bCs/>
                 <w:noProof/>
@@ -634,7 +707,7 @@
             </w:r>
             <w:r>
               <w:rPr>
-                <w:rFonts w:eastAsiaTheme="minorEastAsia"/>
+                <w:rFonts w:ascii="Arial" w:eastAsiaTheme="minorEastAsia" w:hAnsi="Arial" w:cs="Arial"/>
                 <w:noProof/>
                 <w:lang w:eastAsia="it-IT"/>
               </w:rPr>
@@ -643,6 +716,7 @@
             <w:r>
               <w:rPr>
                 <w:rStyle w:val="Collegamentoipertestuale"/>
+                <w:rFonts w:ascii="Arial" w:hAnsi="Arial" w:cs="Arial"/>
                 <w:b/>
                 <w:bCs/>
                 <w:noProof/>
@@ -651,6 +725,7 @@
             </w:r>
             <w:r>
               <w:rPr>
+                <w:rFonts w:ascii="Arial" w:hAnsi="Arial" w:cs="Arial"/>
                 <w:noProof/>
                 <w:webHidden/>
               </w:rPr>
@@ -658,6 +733,7 @@
             </w:r>
             <w:r>
               <w:rPr>
+                <w:rFonts w:ascii="Arial" w:hAnsi="Arial" w:cs="Arial"/>
                 <w:noProof/>
                 <w:webHidden/>
               </w:rPr>
@@ -665,6 +741,7 @@
             </w:r>
             <w:r>
               <w:rPr>
+                <w:rFonts w:ascii="Arial" w:hAnsi="Arial" w:cs="Arial"/>
                 <w:noProof/>
                 <w:webHidden/>
               </w:rPr>
@@ -672,12 +749,14 @@
             </w:r>
             <w:r>
               <w:rPr>
+                <w:rFonts w:ascii="Arial" w:hAnsi="Arial" w:cs="Arial"/>
                 <w:noProof/>
                 <w:webHidden/>
               </w:rPr>
             </w:r>
             <w:r>
               <w:rPr>
+                <w:rFonts w:ascii="Arial" w:hAnsi="Arial" w:cs="Arial"/>
                 <w:noProof/>
                 <w:webHidden/>
               </w:rPr>
@@ -685,6 +764,7 @@
             </w:r>
             <w:r>
               <w:rPr>
+                <w:rFonts w:ascii="Arial" w:hAnsi="Arial" w:cs="Arial"/>
                 <w:noProof/>
                 <w:webHidden/>
               </w:rPr>
@@ -692,6 +772,7 @@
             </w:r>
             <w:r>
               <w:rPr>
+                <w:rFonts w:ascii="Arial" w:hAnsi="Arial" w:cs="Arial"/>
                 <w:noProof/>
                 <w:webHidden/>
               </w:rPr>
@@ -707,7 +788,7 @@
               <w:tab w:val="right" w:leader="dot" w:pos="9628"/>
             </w:tabs>
             <w:rPr>
-              <w:rFonts w:eastAsiaTheme="minorEastAsia"/>
+              <w:rFonts w:ascii="Arial" w:eastAsiaTheme="minorEastAsia" w:hAnsi="Arial" w:cs="Arial"/>
               <w:noProof/>
               <w:lang w:eastAsia="it-IT"/>
             </w:rPr>
@@ -716,7 +797,7 @@
             <w:r>
               <w:rPr>
                 <w:rStyle w:val="Collegamentoipertestuale"/>
-                <w:rFonts w:ascii="Gothic Uralic" w:eastAsia="Gothic Uralic" w:hAnsi="Gothic Uralic" w:cs="Gothic Uralic"/>
+                <w:rFonts w:ascii="Arial" w:eastAsia="Gothic Uralic" w:hAnsi="Arial" w:cs="Arial"/>
                 <w:b/>
                 <w:bCs/>
                 <w:noProof/>
@@ -726,7 +807,7 @@
             </w:r>
             <w:r>
               <w:rPr>
-                <w:rFonts w:eastAsiaTheme="minorEastAsia"/>
+                <w:rFonts w:ascii="Arial" w:eastAsiaTheme="minorEastAsia" w:hAnsi="Arial" w:cs="Arial"/>
                 <w:noProof/>
                 <w:lang w:eastAsia="it-IT"/>
               </w:rPr>
@@ -735,6 +816,7 @@
             <w:r>
               <w:rPr>
                 <w:rStyle w:val="Collegamentoipertestuale"/>
+                <w:rFonts w:ascii="Arial" w:hAnsi="Arial" w:cs="Arial"/>
                 <w:b/>
                 <w:bCs/>
                 <w:noProof/>
@@ -743,6 +825,7 @@
             </w:r>
             <w:r>
               <w:rPr>
+                <w:rFonts w:ascii="Arial" w:hAnsi="Arial" w:cs="Arial"/>
                 <w:noProof/>
                 <w:webHidden/>
               </w:rPr>
@@ -750,6 +833,7 @@
             </w:r>
             <w:r>
               <w:rPr>
+                <w:rFonts w:ascii="Arial" w:hAnsi="Arial" w:cs="Arial"/>
                 <w:noProof/>
                 <w:webHidden/>
               </w:rPr>
@@ -757,6 +841,7 @@
             </w:r>
             <w:r>
               <w:rPr>
+                <w:rFonts w:ascii="Arial" w:hAnsi="Arial" w:cs="Arial"/>
                 <w:noProof/>
                 <w:webHidden/>
               </w:rPr>
@@ -764,12 +849,14 @@
             </w:r>
             <w:r>
               <w:rPr>
+                <w:rFonts w:ascii="Arial" w:hAnsi="Arial" w:cs="Arial"/>
                 <w:noProof/>
                 <w:webHidden/>
               </w:rPr>
             </w:r>
             <w:r>
               <w:rPr>
+                <w:rFonts w:ascii="Arial" w:hAnsi="Arial" w:cs="Arial"/>
                 <w:noProof/>
                 <w:webHidden/>
               </w:rPr>
@@ -777,6 +864,7 @@
             </w:r>
             <w:r>
               <w:rPr>
+                <w:rFonts w:ascii="Arial" w:hAnsi="Arial" w:cs="Arial"/>
                 <w:noProof/>
                 <w:webHidden/>
               </w:rPr>
@@ -784,6 +872,7 @@
             </w:r>
             <w:r>
               <w:rPr>
+                <w:rFonts w:ascii="Arial" w:hAnsi="Arial" w:cs="Arial"/>
                 <w:noProof/>
                 <w:webHidden/>
               </w:rPr>
@@ -792,8 +881,14 @@
           </w:hyperlink>
         </w:p>
         <w:p>
+          <w:pPr>
+            <w:rPr>
+              <w:rFonts w:ascii="Arial" w:hAnsi="Arial" w:cs="Arial"/>
+            </w:rPr>
+          </w:pPr>
           <w:r>
             <w:rPr>
+              <w:rFonts w:ascii="Arial" w:hAnsi="Arial" w:cs="Arial"/>
               <w:b/>
               <w:bCs/>
             </w:rPr>
@@ -807,185 +902,271 @@
         <w:tabs>
           <w:tab w:val="left" w:pos="2850"/>
         </w:tabs>
-      </w:pPr>
-    </w:p>
-    <w:p>
-      <w:pPr>
-        <w:tabs>
-          <w:tab w:val="left" w:pos="2850"/>
-        </w:tabs>
-      </w:pPr>
-    </w:p>
-    <w:p>
-      <w:pPr>
-        <w:tabs>
-          <w:tab w:val="left" w:pos="2850"/>
-        </w:tabs>
-      </w:pPr>
-    </w:p>
-    <w:p>
-      <w:pPr>
-        <w:tabs>
-          <w:tab w:val="left" w:pos="2850"/>
-        </w:tabs>
-      </w:pPr>
-    </w:p>
-    <w:p>
-      <w:pPr>
-        <w:tabs>
-          <w:tab w:val="left" w:pos="2850"/>
-        </w:tabs>
-      </w:pPr>
-    </w:p>
-    <w:p>
-      <w:pPr>
-        <w:tabs>
-          <w:tab w:val="left" w:pos="2850"/>
-        </w:tabs>
-      </w:pPr>
-    </w:p>
-    <w:p>
-      <w:pPr>
-        <w:tabs>
-          <w:tab w:val="left" w:pos="2850"/>
-        </w:tabs>
-      </w:pPr>
-    </w:p>
-    <w:p>
-      <w:pPr>
-        <w:tabs>
-          <w:tab w:val="left" w:pos="2850"/>
-        </w:tabs>
-      </w:pPr>
-    </w:p>
-    <w:p>
-      <w:pPr>
-        <w:tabs>
-          <w:tab w:val="left" w:pos="2850"/>
-        </w:tabs>
-      </w:pPr>
-    </w:p>
-    <w:p>
-      <w:pPr>
-        <w:tabs>
-          <w:tab w:val="left" w:pos="2850"/>
-        </w:tabs>
-      </w:pPr>
-    </w:p>
-    <w:p>
-      <w:pPr>
-        <w:tabs>
-          <w:tab w:val="left" w:pos="2850"/>
-        </w:tabs>
-      </w:pPr>
-    </w:p>
-    <w:p>
-      <w:pPr>
-        <w:tabs>
-          <w:tab w:val="left" w:pos="2850"/>
-        </w:tabs>
-      </w:pPr>
-    </w:p>
-    <w:p>
-      <w:pPr>
-        <w:tabs>
-          <w:tab w:val="left" w:pos="2850"/>
-        </w:tabs>
-      </w:pPr>
-    </w:p>
-    <w:p>
-      <w:pPr>
-        <w:tabs>
-          <w:tab w:val="left" w:pos="2850"/>
-        </w:tabs>
-      </w:pPr>
-    </w:p>
-    <w:p>
-      <w:pPr>
-        <w:tabs>
-          <w:tab w:val="left" w:pos="2850"/>
-        </w:tabs>
-      </w:pPr>
-    </w:p>
-    <w:p>
-      <w:pPr>
-        <w:tabs>
-          <w:tab w:val="left" w:pos="2850"/>
-        </w:tabs>
-      </w:pPr>
-    </w:p>
-    <w:p>
-      <w:pPr>
-        <w:tabs>
-          <w:tab w:val="left" w:pos="2850"/>
-        </w:tabs>
-      </w:pPr>
-    </w:p>
-    <w:p>
-      <w:pPr>
-        <w:tabs>
-          <w:tab w:val="left" w:pos="2850"/>
-        </w:tabs>
-      </w:pPr>
-    </w:p>
-    <w:p>
-      <w:pPr>
-        <w:tabs>
-          <w:tab w:val="left" w:pos="2850"/>
-        </w:tabs>
-      </w:pPr>
-    </w:p>
-    <w:p>
-      <w:pPr>
-        <w:tabs>
-          <w:tab w:val="left" w:pos="2850"/>
-        </w:tabs>
-      </w:pPr>
-    </w:p>
-    <w:p>
-      <w:pPr>
-        <w:tabs>
-          <w:tab w:val="left" w:pos="2850"/>
-        </w:tabs>
-      </w:pPr>
-    </w:p>
-    <w:p>
-      <w:pPr>
-        <w:tabs>
-          <w:tab w:val="left" w:pos="2850"/>
-        </w:tabs>
-      </w:pPr>
-    </w:p>
-    <w:p>
-      <w:pPr>
-        <w:tabs>
-          <w:tab w:val="left" w:pos="2850"/>
-        </w:tabs>
-      </w:pPr>
-    </w:p>
-    <w:p>
-      <w:pPr>
-        <w:tabs>
-          <w:tab w:val="left" w:pos="2850"/>
-        </w:tabs>
-      </w:pPr>
-    </w:p>
-    <w:p>
-      <w:pPr>
-        <w:tabs>
-          <w:tab w:val="left" w:pos="2850"/>
-        </w:tabs>
-      </w:pPr>
-    </w:p>
-    <w:p>
-      <w:pPr>
-        <w:tabs>
-          <w:tab w:val="left" w:pos="2850"/>
-        </w:tabs>
-      </w:pPr>
-    </w:p>
-    <w:bookmarkStart w:id="1" w:name="_Toc62656237"/>
-    <w:bookmarkStart w:id="2" w:name="_Toc64292154"/>
+        <w:rPr>
+          <w:rFonts w:ascii="Arial" w:hAnsi="Arial" w:cs="Arial"/>
+        </w:rPr>
+      </w:pPr>
+    </w:p>
+    <w:p>
+      <w:pPr>
+        <w:tabs>
+          <w:tab w:val="left" w:pos="2850"/>
+        </w:tabs>
+        <w:rPr>
+          <w:rFonts w:ascii="Arial" w:hAnsi="Arial" w:cs="Arial"/>
+        </w:rPr>
+      </w:pPr>
+    </w:p>
+    <w:p>
+      <w:pPr>
+        <w:tabs>
+          <w:tab w:val="left" w:pos="2850"/>
+        </w:tabs>
+        <w:rPr>
+          <w:rFonts w:ascii="Arial" w:hAnsi="Arial" w:cs="Arial"/>
+        </w:rPr>
+      </w:pPr>
+    </w:p>
+    <w:p>
+      <w:pPr>
+        <w:tabs>
+          <w:tab w:val="left" w:pos="2850"/>
+        </w:tabs>
+        <w:rPr>
+          <w:rFonts w:ascii="Arial" w:hAnsi="Arial" w:cs="Arial"/>
+        </w:rPr>
+      </w:pPr>
+    </w:p>
+    <w:p>
+      <w:pPr>
+        <w:tabs>
+          <w:tab w:val="left" w:pos="2850"/>
+        </w:tabs>
+        <w:rPr>
+          <w:rFonts w:ascii="Arial" w:hAnsi="Arial" w:cs="Arial"/>
+        </w:rPr>
+      </w:pPr>
+    </w:p>
+    <w:p>
+      <w:pPr>
+        <w:tabs>
+          <w:tab w:val="left" w:pos="2850"/>
+        </w:tabs>
+        <w:rPr>
+          <w:rFonts w:ascii="Arial" w:hAnsi="Arial" w:cs="Arial"/>
+        </w:rPr>
+      </w:pPr>
+    </w:p>
+    <w:p>
+      <w:pPr>
+        <w:tabs>
+          <w:tab w:val="left" w:pos="2850"/>
+        </w:tabs>
+        <w:rPr>
+          <w:rFonts w:ascii="Arial" w:hAnsi="Arial" w:cs="Arial"/>
+        </w:rPr>
+      </w:pPr>
+    </w:p>
+    <w:p>
+      <w:pPr>
+        <w:tabs>
+          <w:tab w:val="left" w:pos="2850"/>
+        </w:tabs>
+        <w:rPr>
+          <w:rFonts w:ascii="Arial" w:hAnsi="Arial" w:cs="Arial"/>
+        </w:rPr>
+      </w:pPr>
+    </w:p>
+    <w:p>
+      <w:pPr>
+        <w:tabs>
+          <w:tab w:val="left" w:pos="2850"/>
+        </w:tabs>
+        <w:rPr>
+          <w:rFonts w:ascii="Arial" w:hAnsi="Arial" w:cs="Arial"/>
+        </w:rPr>
+      </w:pPr>
+    </w:p>
+    <w:p>
+      <w:pPr>
+        <w:tabs>
+          <w:tab w:val="left" w:pos="2850"/>
+        </w:tabs>
+        <w:rPr>
+          <w:rFonts w:ascii="Arial" w:hAnsi="Arial" w:cs="Arial"/>
+        </w:rPr>
+      </w:pPr>
+    </w:p>
+    <w:p>
+      <w:pPr>
+        <w:tabs>
+          <w:tab w:val="left" w:pos="2850"/>
+        </w:tabs>
+        <w:rPr>
+          <w:rFonts w:ascii="Arial" w:hAnsi="Arial" w:cs="Arial"/>
+        </w:rPr>
+      </w:pPr>
+    </w:p>
+    <w:p>
+      <w:pPr>
+        <w:tabs>
+          <w:tab w:val="left" w:pos="2850"/>
+        </w:tabs>
+        <w:rPr>
+          <w:rFonts w:ascii="Arial" w:hAnsi="Arial" w:cs="Arial"/>
+        </w:rPr>
+      </w:pPr>
+    </w:p>
+    <w:p>
+      <w:pPr>
+        <w:tabs>
+          <w:tab w:val="left" w:pos="2850"/>
+        </w:tabs>
+        <w:rPr>
+          <w:rFonts w:ascii="Arial" w:hAnsi="Arial" w:cs="Arial"/>
+        </w:rPr>
+      </w:pPr>
+    </w:p>
+    <w:p>
+      <w:pPr>
+        <w:tabs>
+          <w:tab w:val="left" w:pos="2850"/>
+        </w:tabs>
+        <w:rPr>
+          <w:rFonts w:ascii="Arial" w:hAnsi="Arial" w:cs="Arial"/>
+        </w:rPr>
+      </w:pPr>
+    </w:p>
+    <w:p>
+      <w:pPr>
+        <w:tabs>
+          <w:tab w:val="left" w:pos="2850"/>
+        </w:tabs>
+        <w:rPr>
+          <w:rFonts w:ascii="Arial" w:hAnsi="Arial" w:cs="Arial"/>
+        </w:rPr>
+      </w:pPr>
+    </w:p>
+    <w:p>
+      <w:pPr>
+        <w:tabs>
+          <w:tab w:val="left" w:pos="2850"/>
+        </w:tabs>
+        <w:rPr>
+          <w:rFonts w:ascii="Arial" w:hAnsi="Arial" w:cs="Arial"/>
+        </w:rPr>
+      </w:pPr>
+    </w:p>
+    <w:p>
+      <w:pPr>
+        <w:tabs>
+          <w:tab w:val="left" w:pos="2850"/>
+        </w:tabs>
+        <w:rPr>
+          <w:rFonts w:ascii="Arial" w:hAnsi="Arial" w:cs="Arial"/>
+        </w:rPr>
+      </w:pPr>
+    </w:p>
+    <w:p>
+      <w:pPr>
+        <w:tabs>
+          <w:tab w:val="left" w:pos="2850"/>
+        </w:tabs>
+        <w:rPr>
+          <w:rFonts w:ascii="Arial" w:hAnsi="Arial" w:cs="Arial"/>
+        </w:rPr>
+      </w:pPr>
+    </w:p>
+    <w:p>
+      <w:pPr>
+        <w:tabs>
+          <w:tab w:val="left" w:pos="2850"/>
+        </w:tabs>
+        <w:rPr>
+          <w:rFonts w:ascii="Arial" w:hAnsi="Arial" w:cs="Arial"/>
+        </w:rPr>
+      </w:pPr>
+    </w:p>
+    <w:p>
+      <w:pPr>
+        <w:tabs>
+          <w:tab w:val="left" w:pos="2850"/>
+        </w:tabs>
+        <w:rPr>
+          <w:rFonts w:ascii="Arial" w:hAnsi="Arial" w:cs="Arial"/>
+        </w:rPr>
+      </w:pPr>
+    </w:p>
+    <w:p>
+      <w:pPr>
+        <w:tabs>
+          <w:tab w:val="left" w:pos="2850"/>
+        </w:tabs>
+        <w:rPr>
+          <w:rFonts w:ascii="Arial" w:hAnsi="Arial" w:cs="Arial"/>
+        </w:rPr>
+      </w:pPr>
+    </w:p>
+    <w:p>
+      <w:pPr>
+        <w:tabs>
+          <w:tab w:val="left" w:pos="2850"/>
+        </w:tabs>
+        <w:rPr>
+          <w:rFonts w:ascii="Arial" w:hAnsi="Arial" w:cs="Arial"/>
+        </w:rPr>
+      </w:pPr>
+    </w:p>
+    <w:p>
+      <w:pPr>
+        <w:tabs>
+          <w:tab w:val="left" w:pos="2850"/>
+        </w:tabs>
+        <w:rPr>
+          <w:rFonts w:ascii="Arial" w:hAnsi="Arial" w:cs="Arial"/>
+        </w:rPr>
+      </w:pPr>
+    </w:p>
+    <w:p>
+      <w:pPr>
+        <w:tabs>
+          <w:tab w:val="left" w:pos="2850"/>
+        </w:tabs>
+        <w:rPr>
+          <w:rFonts w:ascii="Arial" w:hAnsi="Arial" w:cs="Arial"/>
+        </w:rPr>
+      </w:pPr>
+    </w:p>
+    <w:p>
+      <w:pPr>
+        <w:tabs>
+          <w:tab w:val="left" w:pos="2850"/>
+        </w:tabs>
+        <w:rPr>
+          <w:rFonts w:ascii="Arial" w:hAnsi="Arial" w:cs="Arial"/>
+        </w:rPr>
+      </w:pPr>
+    </w:p>
+    <w:p>
+      <w:pPr>
+        <w:tabs>
+          <w:tab w:val="left" w:pos="2850"/>
+        </w:tabs>
+        <w:rPr>
+          <w:rFonts w:ascii="Arial" w:hAnsi="Arial" w:cs="Arial"/>
+        </w:rPr>
+      </w:pPr>
+    </w:p>
+    <w:p>
+      <w:pPr>
+        <w:tabs>
+          <w:tab w:val="left" w:pos="2850"/>
+        </w:tabs>
+        <w:rPr>
+          <w:rFonts w:ascii="Arial" w:hAnsi="Arial" w:cs="Arial"/>
+        </w:rPr>
+      </w:pPr>
+    </w:p>
     <w:p>
       <w:pPr>
         <w:pStyle w:val="Titolo2"/>
@@ -1003,25 +1184,32 @@
         <w:autoSpaceDN w:val="0"/>
         <w:spacing w:before="103" w:line="240" w:lineRule="auto"/>
         <w:rPr>
+          <w:rFonts w:ascii="Arial" w:hAnsi="Arial" w:cs="Arial"/>
           <w:b/>
           <w:bCs/>
-          <w:sz w:val="32"/>
-          <w:szCs w:val="32"/>
-        </w:rPr>
-      </w:pPr>
-      <w:r>
-        <w:rPr>
+          <w:color w:val="002060"/>
+          <w:sz w:val="44"/>
+          <w:szCs w:val="44"/>
+        </w:rPr>
+      </w:pPr>
+      <w:bookmarkStart w:id="1" w:name="_Toc62656237"/>
+      <w:bookmarkStart w:id="2" w:name="_Toc64292154"/>
+      <w:r>
+        <w:rPr>
+          <w:rFonts w:ascii="Arial" w:hAnsi="Arial" w:cs="Arial"/>
           <w:b/>
           <w:bCs/>
           <w:noProof/>
-          <w:sz w:val="32"/>
-          <w:szCs w:val="32"/>
+          <w:color w:val="002060"/>
+          <w:sz w:val="44"/>
+          <w:szCs w:val="44"/>
+          <w:lang w:eastAsia="it-IT"/>
         </w:rPr>
         <w:lastRenderedPageBreak/>
         <mc:AlternateContent>
           <mc:Choice Requires="wps">
             <w:drawing>
-              <wp:anchor distT="0" distB="0" distL="0" distR="0" simplePos="0" relativeHeight="251661312" behindDoc="1" locked="0" layoutInCell="1" allowOverlap="1" wp14:anchorId="4B6E6B41" wp14:editId="661589A2">
+              <wp:anchor distT="0" distB="0" distL="0" distR="0" simplePos="0" relativeHeight="251661312" behindDoc="1" locked="0" layoutInCell="1" allowOverlap="1" wp14:anchorId="4B6E6B41" wp14:editId="77B8D7BC">
                 <wp:simplePos x="0" y="0"/>
                 <wp:positionH relativeFrom="page">
                   <wp:posOffset>439420</wp:posOffset>
@@ -1050,7 +1238,11 @@
                         <a:prstGeom prst="rect">
                           <a:avLst/>
                         </a:prstGeom>
-                        <a:ln/>
+                        <a:ln>
+                          <a:solidFill>
+                            <a:srgbClr val="002060"/>
+                          </a:solidFill>
+                        </a:ln>
                       </wps:spPr>
                       <wps:style>
                         <a:lnRef idx="2">
@@ -1083,7 +1275,7 @@
           </mc:Choice>
           <mc:Fallback>
             <w:pict>
-              <v:rect w14:anchorId="31F93D56" id="Rettangolo 30" o:spid="_x0000_s1026" style="position:absolute;margin-left:34.6pt;margin-top:31.6pt;width:526.4pt;height:1pt;z-index:-251655168;visibility:visible;mso-wrap-style:square;mso-width-percent:0;mso-height-percent:0;mso-wrap-distance-left:0;mso-wrap-distance-top:0;mso-wrap-distance-right:0;mso-wrap-distance-bottom:0;mso-position-horizontal:absolute;mso-position-horizontal-relative:page;mso-position-vertical:absolute;mso-position-vertical-relative:text;mso-width-percent:0;mso-height-percent:0;mso-width-relative:page;mso-height-relative:page;v-text-anchor:top" o:gfxdata="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" fillcolor="white [3201]" strokecolor="#4472c4 [3204]" strokeweight="1pt">
+              <v:rect w14:anchorId="3C23D1D6" id="Rettangolo 30" o:spid="_x0000_s1026" style="position:absolute;margin-left:34.6pt;margin-top:31.6pt;width:526.4pt;height:1pt;z-index:-251655168;visibility:visible;mso-wrap-style:square;mso-width-percent:0;mso-height-percent:0;mso-wrap-distance-left:0;mso-wrap-distance-top:0;mso-wrap-distance-right:0;mso-wrap-distance-bottom:0;mso-position-horizontal:absolute;mso-position-horizontal-relative:page;mso-position-vertical:absolute;mso-position-vertical-relative:text;mso-width-percent:0;mso-height-percent:0;mso-width-relative:page;mso-height-relative:page;v-text-anchor:top" o:gfxdata="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" fillcolor="white [3201]" strokecolor="#002060" strokeweight="1pt">
                 <w10:wrap type="topAndBottom" anchorx="page"/>
               </v:rect>
             </w:pict>
@@ -1094,10 +1286,12 @@
       <w:bookmarkEnd w:id="3"/>
       <w:r>
         <w:rPr>
+          <w:rFonts w:ascii="Arial" w:hAnsi="Arial" w:cs="Arial"/>
           <w:b/>
           <w:bCs/>
-          <w:sz w:val="32"/>
-          <w:szCs w:val="32"/>
+          <w:color w:val="002060"/>
+          <w:sz w:val="44"/>
+          <w:szCs w:val="44"/>
         </w:rPr>
         <w:t>Introduzione</w:t>
       </w:r>
@@ -1109,6 +1303,9 @@
         <w:tabs>
           <w:tab w:val="left" w:pos="2850"/>
         </w:tabs>
+        <w:rPr>
+          <w:rFonts w:ascii="Arial" w:hAnsi="Arial" w:cs="Arial"/>
+        </w:rPr>
       </w:pPr>
     </w:p>
     <w:p>
@@ -1216,16 +1413,21 @@
         <w:tabs>
           <w:tab w:val="left" w:pos="2850"/>
         </w:tabs>
-      </w:pPr>
-    </w:p>
-    <w:p>
-      <w:pPr>
-        <w:tabs>
-          <w:tab w:val="left" w:pos="2850"/>
-        </w:tabs>
-      </w:pPr>
-    </w:p>
-    <w:bookmarkStart w:id="4" w:name="_Toc64292155"/>
+        <w:rPr>
+          <w:rFonts w:ascii="Arial" w:hAnsi="Arial" w:cs="Arial"/>
+        </w:rPr>
+      </w:pPr>
+    </w:p>
+    <w:p>
+      <w:pPr>
+        <w:tabs>
+          <w:tab w:val="left" w:pos="2850"/>
+        </w:tabs>
+        <w:rPr>
+          <w:rFonts w:ascii="Arial" w:hAnsi="Arial" w:cs="Arial"/>
+        </w:rPr>
+      </w:pPr>
+    </w:p>
     <w:p>
       <w:pPr>
         <w:pStyle w:val="Titolo2"/>
@@ -1243,24 +1445,30 @@
         <w:autoSpaceDN w:val="0"/>
         <w:spacing w:before="103" w:line="240" w:lineRule="auto"/>
         <w:rPr>
+          <w:rFonts w:ascii="Arial" w:hAnsi="Arial" w:cs="Arial"/>
           <w:b/>
           <w:bCs/>
-          <w:sz w:val="32"/>
-          <w:szCs w:val="32"/>
-        </w:rPr>
-      </w:pPr>
-      <w:r>
-        <w:rPr>
+          <w:color w:val="002060"/>
+          <w:sz w:val="44"/>
+          <w:szCs w:val="44"/>
+        </w:rPr>
+      </w:pPr>
+      <w:bookmarkStart w:id="4" w:name="_Toc64292155"/>
+      <w:r>
+        <w:rPr>
+          <w:rFonts w:ascii="Arial" w:hAnsi="Arial" w:cs="Arial"/>
           <w:b/>
           <w:bCs/>
           <w:noProof/>
-          <w:sz w:val="32"/>
-          <w:szCs w:val="32"/>
+          <w:color w:val="002060"/>
+          <w:sz w:val="44"/>
+          <w:szCs w:val="44"/>
+          <w:lang w:eastAsia="it-IT"/>
         </w:rPr>
         <mc:AlternateContent>
           <mc:Choice Requires="wps">
             <w:drawing>
-              <wp:anchor distT="0" distB="0" distL="0" distR="0" simplePos="0" relativeHeight="251663360" behindDoc="1" locked="0" layoutInCell="1" allowOverlap="1" wp14:anchorId="07AA1549" wp14:editId="22FF394F">
+              <wp:anchor distT="0" distB="0" distL="0" distR="0" simplePos="0" relativeHeight="251663360" behindDoc="1" locked="0" layoutInCell="1" allowOverlap="1" wp14:anchorId="07AA1549" wp14:editId="3F43CF07">
                 <wp:simplePos x="0" y="0"/>
                 <wp:positionH relativeFrom="page">
                   <wp:posOffset>439420</wp:posOffset>
@@ -1289,7 +1497,11 @@
                         <a:prstGeom prst="rect">
                           <a:avLst/>
                         </a:prstGeom>
-                        <a:ln/>
+                        <a:ln>
+                          <a:solidFill>
+                            <a:srgbClr val="002060"/>
+                          </a:solidFill>
+                        </a:ln>
                       </wps:spPr>
                       <wps:style>
                         <a:lnRef idx="2">
@@ -1322,7 +1534,7 @@
           </mc:Choice>
           <mc:Fallback>
             <w:pict>
-              <v:rect w14:anchorId="3B61BE9B" id="Rettangolo 4" o:spid="_x0000_s1026" style="position:absolute;margin-left:34.6pt;margin-top:31.6pt;width:526.4pt;height:1pt;z-index:-251653120;visibility:visible;mso-wrap-style:square;mso-width-percent:0;mso-height-percent:0;mso-wrap-distance-left:0;mso-wrap-distance-top:0;mso-wrap-distance-right:0;mso-wrap-distance-bottom:0;mso-position-horizontal:absolute;mso-position-horizontal-relative:page;mso-position-vertical:absolute;mso-position-vertical-relative:text;mso-width-percent:0;mso-height-percent:0;mso-width-relative:page;mso-height-relative:page;v-text-anchor:top" o:gfxdata="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" fillcolor="white [3201]" strokecolor="#4472c4 [3204]" strokeweight="1pt">
+              <v:rect w14:anchorId="3837B454" id="Rettangolo 4" o:spid="_x0000_s1026" style="position:absolute;margin-left:34.6pt;margin-top:31.6pt;width:526.4pt;height:1pt;z-index:-251653120;visibility:visible;mso-wrap-style:square;mso-width-percent:0;mso-height-percent:0;mso-wrap-distance-left:0;mso-wrap-distance-top:0;mso-wrap-distance-right:0;mso-wrap-distance-bottom:0;mso-position-horizontal:absolute;mso-position-horizontal-relative:page;mso-position-vertical:absolute;mso-position-vertical-relative:text;mso-width-percent:0;mso-height-percent:0;mso-width-relative:page;mso-height-relative:page;v-text-anchor:top" o:gfxdata="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" fillcolor="white [3201]" strokecolor="#002060" strokeweight="1pt">
                 <w10:wrap type="topAndBottom" anchorx="page"/>
               </v:rect>
             </w:pict>
@@ -1331,10 +1543,12 @@
       </w:r>
       <w:r>
         <w:rPr>
+          <w:rFonts w:ascii="Arial" w:hAnsi="Arial" w:cs="Arial"/>
           <w:b/>
           <w:bCs/>
-          <w:sz w:val="32"/>
-          <w:szCs w:val="32"/>
+          <w:color w:val="002060"/>
+          <w:sz w:val="44"/>
+          <w:szCs w:val="44"/>
         </w:rPr>
         <w:t>Chi utilizzerà il sistema?</w:t>
       </w:r>
@@ -1345,6 +1559,9 @@
         <w:tabs>
           <w:tab w:val="left" w:pos="2850"/>
         </w:tabs>
+        <w:rPr>
+          <w:rFonts w:ascii="Arial" w:hAnsi="Arial" w:cs="Arial"/>
+        </w:rPr>
       </w:pPr>
     </w:p>
     <w:p>
@@ -1514,7 +1731,6 @@
           <w:sz w:val="28"/>
           <w:szCs w:val="28"/>
         </w:rPr>
-        <w:lastRenderedPageBreak/>
         <w:t>2.1</w:t>
       </w:r>
       <w:r>
@@ -1555,6 +1771,7 @@
           <w:sz w:val="28"/>
           <w:szCs w:val="28"/>
         </w:rPr>
+        <w:lastRenderedPageBreak/>
         <w:t xml:space="preserve">Come utente non registrato possiamo visualizzare la coda delle prenotazioni di una data struttura oppure possiamo registrarci. </w:t>
       </w:r>
     </w:p>
@@ -2041,7 +2258,32 @@
         <w:t>Accettare una prenotazione.</w:t>
       </w:r>
     </w:p>
-    <w:bookmarkStart w:id="5" w:name="_Toc64292156"/>
+    <w:p>
+      <w:pPr>
+        <w:pStyle w:val="Paragrafoelenco"/>
+        <w:tabs>
+          <w:tab w:val="left" w:pos="2850"/>
+        </w:tabs>
+        <w:rPr>
+          <w:rFonts w:ascii="Arial" w:hAnsi="Arial" w:cs="Arial"/>
+          <w:sz w:val="28"/>
+          <w:szCs w:val="28"/>
+        </w:rPr>
+      </w:pPr>
+    </w:p>
+    <w:p>
+      <w:pPr>
+        <w:pStyle w:val="Paragrafoelenco"/>
+        <w:tabs>
+          <w:tab w:val="left" w:pos="2850"/>
+        </w:tabs>
+        <w:rPr>
+          <w:rFonts w:ascii="Arial" w:hAnsi="Arial" w:cs="Arial"/>
+          <w:sz w:val="28"/>
+          <w:szCs w:val="28"/>
+        </w:rPr>
+      </w:pPr>
+    </w:p>
     <w:p>
       <w:pPr>
         <w:pStyle w:val="Titolo2"/>
@@ -2059,25 +2301,31 @@
         <w:autoSpaceDN w:val="0"/>
         <w:spacing w:before="103" w:line="240" w:lineRule="auto"/>
         <w:rPr>
+          <w:rFonts w:ascii="Arial" w:hAnsi="Arial" w:cs="Arial"/>
           <w:b/>
           <w:bCs/>
-          <w:sz w:val="32"/>
-          <w:szCs w:val="32"/>
-        </w:rPr>
-      </w:pPr>
-      <w:r>
-        <w:rPr>
+          <w:color w:val="002060"/>
+          <w:sz w:val="44"/>
+          <w:szCs w:val="44"/>
+        </w:rPr>
+      </w:pPr>
+      <w:bookmarkStart w:id="5" w:name="_Toc64292156"/>
+      <w:r>
+        <w:rPr>
+          <w:rFonts w:ascii="Arial" w:hAnsi="Arial" w:cs="Arial"/>
           <w:b/>
           <w:bCs/>
           <w:noProof/>
-          <w:sz w:val="32"/>
-          <w:szCs w:val="32"/>
+          <w:color w:val="002060"/>
+          <w:sz w:val="44"/>
+          <w:szCs w:val="44"/>
+          <w:lang w:eastAsia="it-IT"/>
         </w:rPr>
         <w:lastRenderedPageBreak/>
         <mc:AlternateContent>
           <mc:Choice Requires="wps">
             <w:drawing>
-              <wp:anchor distT="0" distB="0" distL="0" distR="0" simplePos="0" relativeHeight="251665408" behindDoc="1" locked="0" layoutInCell="1" allowOverlap="1" wp14:anchorId="5D825EEC" wp14:editId="6D8059E6">
+              <wp:anchor distT="0" distB="0" distL="0" distR="0" simplePos="0" relativeHeight="251665408" behindDoc="1" locked="0" layoutInCell="1" allowOverlap="1" wp14:anchorId="5D825EEC" wp14:editId="2D1283C3">
                 <wp:simplePos x="0" y="0"/>
                 <wp:positionH relativeFrom="page">
                   <wp:posOffset>439420</wp:posOffset>
@@ -2106,7 +2354,11 @@
                         <a:prstGeom prst="rect">
                           <a:avLst/>
                         </a:prstGeom>
-                        <a:ln/>
+                        <a:ln>
+                          <a:solidFill>
+                            <a:srgbClr val="002060"/>
+                          </a:solidFill>
+                        </a:ln>
                       </wps:spPr>
                       <wps:style>
                         <a:lnRef idx="2">
@@ -2139,7 +2391,7 @@
           </mc:Choice>
           <mc:Fallback>
             <w:pict>
-              <v:rect w14:anchorId="020425F5" id="Rettangolo 5" o:spid="_x0000_s1026" style="position:absolute;margin-left:34.6pt;margin-top:31.6pt;width:526.4pt;height:1pt;z-index:-251651072;visibility:visible;mso-wrap-style:square;mso-width-percent:0;mso-height-percent:0;mso-wrap-distance-left:0;mso-wrap-distance-top:0;mso-wrap-distance-right:0;mso-wrap-distance-bottom:0;mso-position-horizontal:absolute;mso-position-horizontal-relative:page;mso-position-vertical:absolute;mso-position-vertical-relative:text;mso-width-percent:0;mso-height-percent:0;mso-width-relative:page;mso-height-relative:page;v-text-anchor:top" o:gfxdata="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" fillcolor="white [3201]" strokecolor="#4472c4 [3204]" strokeweight="1pt">
+              <v:rect w14:anchorId="5808B720" id="Rettangolo 5" o:spid="_x0000_s1026" style="position:absolute;margin-left:34.6pt;margin-top:31.6pt;width:526.4pt;height:1pt;z-index:-251651072;visibility:visible;mso-wrap-style:square;mso-width-percent:0;mso-height-percent:0;mso-wrap-distance-left:0;mso-wrap-distance-top:0;mso-wrap-distance-right:0;mso-wrap-distance-bottom:0;mso-position-horizontal:absolute;mso-position-horizontal-relative:page;mso-position-vertical:absolute;mso-position-vertical-relative:text;mso-width-percent:0;mso-height-percent:0;mso-width-relative:page;mso-height-relative:page;v-text-anchor:top" o:gfxdata="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" fillcolor="white [3201]" strokecolor="#002060" strokeweight="1pt">
                 <w10:wrap type="topAndBottom" anchorx="page"/>
               </v:rect>
             </w:pict>
@@ -2148,132 +2400,141 @@
       </w:r>
       <w:r>
         <w:rPr>
+          <w:rFonts w:ascii="Arial" w:hAnsi="Arial" w:cs="Arial"/>
           <w:b/>
           <w:bCs/>
-          <w:sz w:val="32"/>
-          <w:szCs w:val="32"/>
+          <w:color w:val="002060"/>
+          <w:sz w:val="44"/>
+          <w:szCs w:val="44"/>
         </w:rPr>
         <w:t>Guid</w:t>
       </w:r>
       <w:r>
         <w:rPr>
+          <w:rFonts w:ascii="Arial" w:hAnsi="Arial" w:cs="Arial"/>
           <w:b/>
           <w:bCs/>
-          <w:sz w:val="32"/>
-          <w:szCs w:val="32"/>
-        </w:rPr>
-        <w:t>a alla web app</w:t>
-      </w:r>
-      <w:bookmarkEnd w:id="5"/>
-    </w:p>
-    <w:p>
-      <w:pPr>
-        <w:tabs>
-          <w:tab w:val="left" w:pos="2850"/>
-        </w:tabs>
-        <w:rPr>
-          <w:rFonts w:ascii="Arial" w:hAnsi="Arial" w:cs="Arial"/>
-          <w:sz w:val="28"/>
-          <w:szCs w:val="28"/>
-        </w:rPr>
-      </w:pPr>
-    </w:p>
-    <w:p>
-      <w:pPr>
-        <w:tabs>
-          <w:tab w:val="left" w:pos="2850"/>
-        </w:tabs>
-        <w:rPr>
-          <w:rFonts w:ascii="Arial" w:hAnsi="Arial" w:cs="Arial"/>
-          <w:sz w:val="28"/>
-          <w:szCs w:val="28"/>
-        </w:rPr>
-      </w:pPr>
-      <w:r>
-        <w:rPr>
-          <w:rFonts w:ascii="Arial" w:hAnsi="Arial" w:cs="Arial"/>
-          <w:sz w:val="28"/>
-          <w:szCs w:val="28"/>
-        </w:rPr>
-        <w:t>La web</w:t>
-      </w:r>
-      <w:r>
-        <w:rPr>
-          <w:rFonts w:ascii="Arial" w:hAnsi="Arial" w:cs="Arial"/>
-          <w:sz w:val="28"/>
-          <w:szCs w:val="28"/>
-        </w:rPr>
-        <w:t xml:space="preserve"> </w:t>
-      </w:r>
-      <w:r>
-        <w:rPr>
-          <w:rFonts w:ascii="Arial" w:hAnsi="Arial" w:cs="Arial"/>
-          <w:sz w:val="28"/>
-          <w:szCs w:val="28"/>
-        </w:rPr>
-        <w:t xml:space="preserve">app è stata progettata per essere </w:t>
-      </w:r>
-      <w:proofErr w:type="spellStart"/>
-      <w:r>
-        <w:rPr>
-          <w:rFonts w:ascii="Arial" w:hAnsi="Arial" w:cs="Arial"/>
-          <w:sz w:val="28"/>
-          <w:szCs w:val="28"/>
-        </w:rPr>
-        <w:t>minimal</w:t>
-      </w:r>
-      <w:proofErr w:type="spellEnd"/>
-      <w:r>
-        <w:rPr>
-          <w:rFonts w:ascii="Arial" w:hAnsi="Arial" w:cs="Arial"/>
-          <w:sz w:val="28"/>
-          <w:szCs w:val="28"/>
-        </w:rPr>
-        <w:t xml:space="preserve"> e user-</w:t>
-      </w:r>
-      <w:proofErr w:type="spellStart"/>
-      <w:r>
-        <w:rPr>
-          <w:rFonts w:ascii="Arial" w:hAnsi="Arial" w:cs="Arial"/>
-          <w:sz w:val="28"/>
-          <w:szCs w:val="28"/>
-        </w:rPr>
-        <w:t>friendly</w:t>
-      </w:r>
-      <w:proofErr w:type="spellEnd"/>
-      <w:r>
-        <w:rPr>
-          <w:rFonts w:ascii="Arial" w:hAnsi="Arial" w:cs="Arial"/>
-          <w:sz w:val="28"/>
-          <w:szCs w:val="28"/>
-        </w:rPr>
-        <w:t>.</w:t>
-      </w:r>
-    </w:p>
-    <w:p>
-      <w:pPr>
-        <w:tabs>
-          <w:tab w:val="left" w:pos="2850"/>
-        </w:tabs>
+          <w:color w:val="002060"/>
+          <w:sz w:val="44"/>
+          <w:szCs w:val="44"/>
+        </w:rPr>
+        <w:t xml:space="preserve">a </w:t>
+      </w:r>
+      <w:proofErr w:type="gramStart"/>
+      <w:r>
         <w:rPr>
           <w:rFonts w:ascii="Arial" w:hAnsi="Arial" w:cs="Arial"/>
           <w:b/>
           <w:bCs/>
-          <w:sz w:val="28"/>
-          <w:szCs w:val="28"/>
-        </w:rPr>
-      </w:pPr>
+          <w:color w:val="002060"/>
+          <w:sz w:val="44"/>
+          <w:szCs w:val="44"/>
+        </w:rPr>
+        <w:t>alla web</w:t>
+      </w:r>
+      <w:proofErr w:type="gramEnd"/>
       <w:r>
         <w:rPr>
           <w:rFonts w:ascii="Arial" w:hAnsi="Arial" w:cs="Arial"/>
           <w:b/>
           <w:bCs/>
-          <w:sz w:val="28"/>
-          <w:szCs w:val="28"/>
-        </w:rPr>
-        <w:t>3.1 Visualizzazione coda da utente non registrato</w:t>
-      </w:r>
-      <w:r>
+          <w:color w:val="002060"/>
+          <w:sz w:val="44"/>
+          <w:szCs w:val="44"/>
+        </w:rPr>
+        <w:t xml:space="preserve"> app</w:t>
+      </w:r>
+      <w:bookmarkEnd w:id="5"/>
+    </w:p>
+    <w:p>
+      <w:pPr>
+        <w:tabs>
+          <w:tab w:val="left" w:pos="2850"/>
+        </w:tabs>
+        <w:rPr>
+          <w:rFonts w:ascii="Arial" w:hAnsi="Arial" w:cs="Arial"/>
+          <w:sz w:val="28"/>
+          <w:szCs w:val="28"/>
+        </w:rPr>
+      </w:pPr>
+    </w:p>
+    <w:p>
+      <w:pPr>
+        <w:tabs>
+          <w:tab w:val="left" w:pos="2850"/>
+        </w:tabs>
+        <w:rPr>
+          <w:rFonts w:ascii="Arial" w:hAnsi="Arial" w:cs="Arial"/>
+          <w:sz w:val="28"/>
+          <w:szCs w:val="28"/>
+        </w:rPr>
+      </w:pPr>
+      <w:r>
+        <w:rPr>
+          <w:rFonts w:ascii="Arial" w:hAnsi="Arial" w:cs="Arial"/>
+          <w:sz w:val="28"/>
+          <w:szCs w:val="28"/>
+        </w:rPr>
+        <w:t>La web</w:t>
+      </w:r>
+      <w:r>
+        <w:rPr>
+          <w:rFonts w:ascii="Arial" w:hAnsi="Arial" w:cs="Arial"/>
+          <w:sz w:val="28"/>
+          <w:szCs w:val="28"/>
+        </w:rPr>
+        <w:t xml:space="preserve"> </w:t>
+      </w:r>
+      <w:r>
+        <w:rPr>
+          <w:rFonts w:ascii="Arial" w:hAnsi="Arial" w:cs="Arial"/>
+          <w:sz w:val="28"/>
+          <w:szCs w:val="28"/>
+        </w:rPr>
+        <w:t xml:space="preserve">app è stata progettata per essere </w:t>
+      </w:r>
+      <w:proofErr w:type="spellStart"/>
+      <w:r>
+        <w:rPr>
+          <w:rFonts w:ascii="Arial" w:hAnsi="Arial" w:cs="Arial"/>
+          <w:sz w:val="28"/>
+          <w:szCs w:val="28"/>
+        </w:rPr>
+        <w:t>minimal</w:t>
+      </w:r>
+      <w:proofErr w:type="spellEnd"/>
+      <w:r>
+        <w:rPr>
+          <w:rFonts w:ascii="Arial" w:hAnsi="Arial" w:cs="Arial"/>
+          <w:sz w:val="28"/>
+          <w:szCs w:val="28"/>
+        </w:rPr>
+        <w:t xml:space="preserve"> e </w:t>
+      </w:r>
+      <w:proofErr w:type="spellStart"/>
+      <w:r>
+        <w:rPr>
+          <w:rFonts w:ascii="Arial" w:hAnsi="Arial" w:cs="Arial"/>
+          <w:sz w:val="28"/>
+          <w:szCs w:val="28"/>
+        </w:rPr>
+        <w:t>user-friendly</w:t>
+      </w:r>
+      <w:proofErr w:type="spellEnd"/>
+      <w:r>
+        <w:rPr>
+          <w:rFonts w:ascii="Arial" w:hAnsi="Arial" w:cs="Arial"/>
+          <w:sz w:val="28"/>
+          <w:szCs w:val="28"/>
+        </w:rPr>
+        <w:t>.</w:t>
+      </w:r>
+    </w:p>
+    <w:p>
+      <w:pPr>
+        <w:tabs>
+          <w:tab w:val="left" w:pos="2850"/>
+        </w:tabs>
         <w:rPr>
           <w:rFonts w:ascii="Arial" w:hAnsi="Arial" w:cs="Arial"/>
           <w:b/>
@@ -2281,6 +2542,25 @@
           <w:sz w:val="28"/>
           <w:szCs w:val="28"/>
         </w:rPr>
+      </w:pPr>
+      <w:r>
+        <w:rPr>
+          <w:rFonts w:ascii="Arial" w:hAnsi="Arial" w:cs="Arial"/>
+          <w:b/>
+          <w:bCs/>
+          <w:sz w:val="28"/>
+          <w:szCs w:val="28"/>
+        </w:rPr>
+        <w:t>3.1 Visualizzazione coda da utente non registrato</w:t>
+      </w:r>
+      <w:r>
+        <w:rPr>
+          <w:rFonts w:ascii="Arial" w:hAnsi="Arial" w:cs="Arial"/>
+          <w:b/>
+          <w:bCs/>
+          <w:sz w:val="28"/>
+          <w:szCs w:val="28"/>
+        </w:rPr>
         <w:t xml:space="preserve"> / registrato</w:t>
       </w:r>
     </w:p>
@@ -2341,6 +2621,7 @@
           <w:noProof/>
           <w:sz w:val="28"/>
           <w:szCs w:val="28"/>
+          <w:lang w:eastAsia="it-IT"/>
         </w:rPr>
         <w:drawing>
           <wp:inline distT="0" distB="0" distL="0" distR="0" wp14:anchorId="5A513DC9" wp14:editId="15D52E25">
@@ -2449,6 +2730,7 @@
           <w:noProof/>
           <w:sz w:val="28"/>
           <w:szCs w:val="28"/>
+          <w:lang w:eastAsia="it-IT"/>
         </w:rPr>
         <w:drawing>
           <wp:inline distT="0" distB="0" distL="0" distR="0" wp14:anchorId="2D27D404" wp14:editId="50438553">
@@ -2552,6 +2834,7 @@
           <w:noProof/>
           <w:sz w:val="28"/>
           <w:szCs w:val="28"/>
+          <w:lang w:eastAsia="it-IT"/>
         </w:rPr>
         <w:drawing>
           <wp:inline distT="0" distB="0" distL="0" distR="0" wp14:anchorId="07D7A640" wp14:editId="33C68A39">
@@ -2649,6 +2932,7 @@
           <w:noProof/>
           <w:sz w:val="28"/>
           <w:szCs w:val="28"/>
+          <w:lang w:eastAsia="it-IT"/>
         </w:rPr>
         <w:drawing>
           <wp:inline distT="0" distB="0" distL="0" distR="0" wp14:anchorId="4B47DD4A" wp14:editId="41B8B238">
@@ -2795,6 +3079,7 @@
           <w:noProof/>
           <w:sz w:val="28"/>
           <w:szCs w:val="28"/>
+          <w:lang w:eastAsia="it-IT"/>
         </w:rPr>
         <w:drawing>
           <wp:inline distT="0" distB="0" distL="0" distR="0" wp14:anchorId="655DAF1D" wp14:editId="39B636DB">
@@ -2886,6 +3171,7 @@
           <w:noProof/>
           <w:sz w:val="28"/>
           <w:szCs w:val="28"/>
+          <w:lang w:eastAsia="it-IT"/>
         </w:rPr>
         <w:lastRenderedPageBreak/>
         <w:drawing>
@@ -3081,6 +3367,7 @@
           <w:noProof/>
           <w:sz w:val="28"/>
           <w:szCs w:val="28"/>
+          <w:lang w:eastAsia="it-IT"/>
         </w:rPr>
         <w:drawing>
           <wp:inline distT="0" distB="0" distL="0" distR="0" wp14:anchorId="5C839FDE" wp14:editId="7E86F69C">
@@ -3205,6 +3492,7 @@
           <w:noProof/>
           <w:sz w:val="28"/>
           <w:szCs w:val="28"/>
+          <w:lang w:eastAsia="it-IT"/>
         </w:rPr>
         <w:drawing>
           <wp:inline distT="0" distB="0" distL="0" distR="0" wp14:anchorId="6B7EAEE3" wp14:editId="0A126E1F">
@@ -3336,6 +3624,7 @@
           <w:noProof/>
           <w:sz w:val="28"/>
           <w:szCs w:val="28"/>
+          <w:lang w:eastAsia="it-IT"/>
         </w:rPr>
         <w:drawing>
           <wp:inline distT="0" distB="0" distL="0" distR="0" wp14:anchorId="248F992B" wp14:editId="780CA7B0">
@@ -3440,6 +3729,7 @@
           <w:noProof/>
           <w:sz w:val="28"/>
           <w:szCs w:val="28"/>
+          <w:lang w:eastAsia="it-IT"/>
         </w:rPr>
         <w:lastRenderedPageBreak/>
         <w:drawing>
@@ -3563,6 +3853,7 @@
           <w:noProof/>
           <w:sz w:val="28"/>
           <w:szCs w:val="28"/>
+          <w:lang w:eastAsia="it-IT"/>
         </w:rPr>
         <w:drawing>
           <wp:inline distT="0" distB="0" distL="0" distR="0" wp14:anchorId="4E2B49DE" wp14:editId="638C8A49">
@@ -3648,6 +3939,7 @@
           <w:noProof/>
           <w:sz w:val="28"/>
           <w:szCs w:val="28"/>
+          <w:lang w:eastAsia="it-IT"/>
         </w:rPr>
         <w:drawing>
           <wp:inline distT="0" distB="0" distL="0" distR="0" wp14:anchorId="3F5C6DE7" wp14:editId="18343CC2">
@@ -3780,6 +4072,7 @@
           <w:noProof/>
           <w:sz w:val="28"/>
           <w:szCs w:val="28"/>
+          <w:lang w:eastAsia="it-IT"/>
         </w:rPr>
         <w:drawing>
           <wp:inline distT="0" distB="0" distL="0" distR="0" wp14:anchorId="18BC82F6" wp14:editId="12F8D0EA">
@@ -3901,6 +4194,7 @@
           <w:noProof/>
           <w:sz w:val="28"/>
           <w:szCs w:val="28"/>
+          <w:lang w:eastAsia="it-IT"/>
         </w:rPr>
         <w:lastRenderedPageBreak/>
         <w:drawing>
@@ -3974,77 +4268,7 @@
           <w:sz w:val="28"/>
           <w:szCs w:val="28"/>
         </w:rPr>
-        <w:t>3.</w:t>
-      </w:r>
-      <w:r>
-        <w:rPr>
-          <w:rFonts w:ascii="Arial" w:hAnsi="Arial" w:cs="Arial"/>
-          <w:b/>
-          <w:bCs/>
-          <w:sz w:val="28"/>
-          <w:szCs w:val="28"/>
-        </w:rPr>
-        <w:t>6</w:t>
-      </w:r>
-      <w:r>
-        <w:rPr>
-          <w:rFonts w:ascii="Arial" w:hAnsi="Arial" w:cs="Arial"/>
-          <w:b/>
-          <w:bCs/>
-          <w:sz w:val="28"/>
-          <w:szCs w:val="28"/>
-        </w:rPr>
-        <w:t xml:space="preserve"> </w:t>
-      </w:r>
-      <w:r>
-        <w:rPr>
-          <w:rFonts w:ascii="Arial" w:hAnsi="Arial" w:cs="Arial"/>
-          <w:b/>
-          <w:bCs/>
-          <w:sz w:val="28"/>
-          <w:szCs w:val="28"/>
-        </w:rPr>
-        <w:t>Eliminare</w:t>
-      </w:r>
-      <w:r>
-        <w:rPr>
-          <w:rFonts w:ascii="Arial" w:hAnsi="Arial" w:cs="Arial"/>
-          <w:b/>
-          <w:bCs/>
-          <w:sz w:val="28"/>
-          <w:szCs w:val="28"/>
-        </w:rPr>
-        <w:t xml:space="preserve"> </w:t>
-      </w:r>
-      <w:r>
-        <w:rPr>
-          <w:rFonts w:ascii="Arial" w:hAnsi="Arial" w:cs="Arial"/>
-          <w:b/>
-          <w:bCs/>
-          <w:sz w:val="28"/>
-          <w:szCs w:val="28"/>
-        </w:rPr>
-        <w:t xml:space="preserve">una prenotazione </w:t>
-      </w:r>
-      <w:r>
-        <w:rPr>
-          <w:rFonts w:ascii="Arial" w:hAnsi="Arial" w:cs="Arial"/>
-          <w:b/>
-          <w:bCs/>
-          <w:sz w:val="28"/>
-          <w:szCs w:val="28"/>
-        </w:rPr>
-        <w:t>effettuat</w:t>
-      </w:r>
-      <w:r>
-        <w:rPr>
-          <w:rFonts w:ascii="Arial" w:hAnsi="Arial" w:cs="Arial"/>
-          <w:b/>
-          <w:bCs/>
-          <w:sz w:val="28"/>
-          <w:szCs w:val="28"/>
-        </w:rPr>
-        <w:t>a</w:t>
+        <w:t>3.6 Eliminare una prenotazione effettuata</w:t>
       </w:r>
     </w:p>
     <w:p>
@@ -4072,6 +4296,7 @@
           <w:noProof/>
           <w:sz w:val="28"/>
           <w:szCs w:val="28"/>
+          <w:lang w:eastAsia="it-IT"/>
         </w:rPr>
         <w:drawing>
           <wp:inline distT="0" distB="0" distL="0" distR="0" wp14:anchorId="29E2BC1A" wp14:editId="0927264E">
@@ -4205,6 +4430,7 @@
           <w:noProof/>
           <w:sz w:val="28"/>
           <w:szCs w:val="28"/>
+          <w:lang w:eastAsia="it-IT"/>
         </w:rPr>
         <w:drawing>
           <wp:inline distT="0" distB="0" distL="0" distR="0" wp14:anchorId="6DFD107A" wp14:editId="2E2B3172">
@@ -4352,6 +4578,7 @@
           <w:noProof/>
           <w:sz w:val="28"/>
           <w:szCs w:val="28"/>
+          <w:lang w:eastAsia="it-IT"/>
         </w:rPr>
         <w:drawing>
           <wp:inline distT="0" distB="0" distL="0" distR="0" wp14:anchorId="6C8E240B" wp14:editId="09650890">
@@ -4441,6 +4668,7 @@
           <w:noProof/>
           <w:sz w:val="28"/>
           <w:szCs w:val="28"/>
+          <w:lang w:eastAsia="it-IT"/>
         </w:rPr>
         <w:drawing>
           <wp:inline distT="0" distB="0" distL="0" distR="0" wp14:anchorId="6E529F61" wp14:editId="72B94B17">
@@ -4536,7 +4764,6 @@
         </w:rPr>
       </w:pPr>
     </w:p>
-    <w:bookmarkStart w:id="6" w:name="_Toc64292157"/>
     <w:p>
       <w:pPr>
         <w:pStyle w:val="Titolo2"/>
@@ -4554,24 +4781,30 @@
         <w:autoSpaceDN w:val="0"/>
         <w:spacing w:before="103" w:line="240" w:lineRule="auto"/>
         <w:rPr>
+          <w:rFonts w:ascii="Arial" w:hAnsi="Arial" w:cs="Arial"/>
           <w:b/>
           <w:bCs/>
-          <w:sz w:val="32"/>
-          <w:szCs w:val="32"/>
-        </w:rPr>
-      </w:pPr>
-      <w:r>
-        <w:rPr>
+          <w:color w:val="002060"/>
+          <w:sz w:val="44"/>
+          <w:szCs w:val="44"/>
+        </w:rPr>
+      </w:pPr>
+      <w:bookmarkStart w:id="6" w:name="_Toc64292157"/>
+      <w:r>
+        <w:rPr>
+          <w:rFonts w:ascii="Arial" w:hAnsi="Arial" w:cs="Arial"/>
           <w:b/>
           <w:bCs/>
           <w:noProof/>
-          <w:sz w:val="32"/>
-          <w:szCs w:val="32"/>
+          <w:color w:val="002060"/>
+          <w:sz w:val="44"/>
+          <w:szCs w:val="44"/>
+          <w:lang w:eastAsia="it-IT"/>
         </w:rPr>
         <mc:AlternateContent>
           <mc:Choice Requires="wps">
             <w:drawing>
-              <wp:anchor distT="0" distB="0" distL="0" distR="0" simplePos="0" relativeHeight="251667456" behindDoc="1" locked="0" layoutInCell="1" allowOverlap="1" wp14:anchorId="52EDB540" wp14:editId="044F3C49">
+              <wp:anchor distT="0" distB="0" distL="0" distR="0" simplePos="0" relativeHeight="251667456" behindDoc="1" locked="0" layoutInCell="1" allowOverlap="1" wp14:anchorId="52EDB540" wp14:editId="5B85262D">
                 <wp:simplePos x="0" y="0"/>
                 <wp:positionH relativeFrom="page">
                   <wp:posOffset>439420</wp:posOffset>
@@ -4600,7 +4833,11 @@
                         <a:prstGeom prst="rect">
                           <a:avLst/>
                         </a:prstGeom>
-                        <a:ln/>
+                        <a:ln>
+                          <a:solidFill>
+                            <a:srgbClr val="002060"/>
+                          </a:solidFill>
+                        </a:ln>
                       </wps:spPr>
                       <wps:style>
                         <a:lnRef idx="2">
@@ -4633,7 +4870,7 @@
           </mc:Choice>
           <mc:Fallback>
             <w:pict>
-              <v:rect w14:anchorId="3935448A" id="Rettangolo 25" o:spid="_x0000_s1026" style="position:absolute;margin-left:34.6pt;margin-top:31.6pt;width:526.4pt;height:1pt;z-index:-251649024;visibility:visible;mso-wrap-style:square;mso-width-percent:0;mso-height-percent:0;mso-wrap-distance-left:0;mso-wrap-distance-top:0;mso-wrap-distance-right:0;mso-wrap-distance-bottom:0;mso-position-horizontal:absolute;mso-position-horizontal-relative:page;mso-position-vertical:absolute;mso-position-vertical-relative:text;mso-width-percent:0;mso-height-percent:0;mso-width-relative:page;mso-height-relative:page;v-text-anchor:top" o:gfxdata="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" fillcolor="white [3201]" strokecolor="#4472c4 [3204]" strokeweight="1pt">
+              <v:rect w14:anchorId="625A1883" id="Rettangolo 25" o:spid="_x0000_s1026" style="position:absolute;margin-left:34.6pt;margin-top:31.6pt;width:526.4pt;height:1pt;z-index:-251649024;visibility:visible;mso-wrap-style:square;mso-width-percent:0;mso-height-percent:0;mso-wrap-distance-left:0;mso-wrap-distance-top:0;mso-wrap-distance-right:0;mso-wrap-distance-bottom:0;mso-position-horizontal:absolute;mso-position-horizontal-relative:page;mso-position-vertical:absolute;mso-position-vertical-relative:text;mso-width-percent:0;mso-height-percent:0;mso-width-relative:page;mso-height-relative:page;v-text-anchor:top" o:gfxdata="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" fillcolor="white [3201]" strokecolor="#002060" strokeweight="1pt">
                 <w10:wrap type="topAndBottom" anchorx="page"/>
               </v:rect>
             </w:pict>
@@ -4642,10 +4879,12 @@
       </w:r>
       <w:r>
         <w:rPr>
+          <w:rFonts w:ascii="Arial" w:hAnsi="Arial" w:cs="Arial"/>
           <w:b/>
           <w:bCs/>
-          <w:sz w:val="32"/>
-          <w:szCs w:val="32"/>
+          <w:color w:val="002060"/>
+          <w:sz w:val="44"/>
+          <w:szCs w:val="44"/>
         </w:rPr>
         <w:t>Guida all’app desktop</w:t>
       </w:r>
@@ -4726,6 +4965,8 @@
         </w:rPr>
         <w:t xml:space="preserve">Avviata l’app desktop ci ritroveremo nella schermata principale: </w:t>
       </w:r>
+      <w:bookmarkStart w:id="7" w:name="_GoBack"/>
+      <w:bookmarkEnd w:id="7"/>
     </w:p>
     <w:p>
       <w:pPr>
@@ -4745,6 +4986,7 @@
           <w:noProof/>
           <w:sz w:val="28"/>
           <w:szCs w:val="28"/>
+          <w:lang w:eastAsia="it-IT"/>
         </w:rPr>
         <w:drawing>
           <wp:inline distT="0" distB="0" distL="0" distR="0" wp14:anchorId="72EA091F" wp14:editId="41B34659">
@@ -4898,6 +5140,7 @@
           <w:noProof/>
           <w:sz w:val="28"/>
           <w:szCs w:val="28"/>
+          <w:lang w:eastAsia="it-IT"/>
         </w:rPr>
         <w:drawing>
           <wp:inline distT="0" distB="0" distL="0" distR="0" wp14:anchorId="69CDBB26" wp14:editId="038D96E5">
@@ -4987,6 +5230,7 @@
           <w:noProof/>
           <w:sz w:val="28"/>
           <w:szCs w:val="28"/>
+          <w:lang w:eastAsia="it-IT"/>
         </w:rPr>
         <w:drawing>
           <wp:inline distT="0" distB="0" distL="0" distR="0" wp14:anchorId="773B92A5" wp14:editId="4CFB43EC">
@@ -5055,27 +5299,27 @@
           <w:sz w:val="28"/>
           <w:szCs w:val="28"/>
         </w:rPr>
+        <w:t>Verrà mostrato il codice fiscale della persona che sta per essere servita e il numero della prenotazione.</w:t>
+      </w:r>
+    </w:p>
+    <w:p>
+      <w:pPr>
+        <w:tabs>
+          <w:tab w:val="left" w:pos="2850"/>
+        </w:tabs>
+        <w:rPr>
+          <w:rFonts w:ascii="Arial" w:hAnsi="Arial" w:cs="Arial"/>
+          <w:sz w:val="28"/>
+          <w:szCs w:val="28"/>
+        </w:rPr>
+      </w:pPr>
+      <w:r>
+        <w:rPr>
+          <w:rFonts w:ascii="Arial" w:hAnsi="Arial" w:cs="Arial"/>
+          <w:sz w:val="28"/>
+          <w:szCs w:val="28"/>
+        </w:rPr>
         <w:lastRenderedPageBreak/>
-        <w:t>Verrà mostrato il codice fiscale della persona che sta per essere servita e il numero della prenotazione.</w:t>
-      </w:r>
-    </w:p>
-    <w:p>
-      <w:pPr>
-        <w:tabs>
-          <w:tab w:val="left" w:pos="2850"/>
-        </w:tabs>
-        <w:rPr>
-          <w:rFonts w:ascii="Arial" w:hAnsi="Arial" w:cs="Arial"/>
-          <w:sz w:val="28"/>
-          <w:szCs w:val="28"/>
-        </w:rPr>
-      </w:pPr>
-      <w:r>
-        <w:rPr>
-          <w:rFonts w:ascii="Arial" w:hAnsi="Arial" w:cs="Arial"/>
-          <w:sz w:val="28"/>
-          <w:szCs w:val="28"/>
-        </w:rPr>
         <w:t>L’impiegato ha a schermo la prenotazione in modo dettagliato e non può servirne altre contemporaneamente sulla stessa istanza:</w:t>
       </w:r>
     </w:p>
@@ -5096,6 +5340,7 @@
           <w:noProof/>
           <w:sz w:val="28"/>
           <w:szCs w:val="28"/>
+          <w:lang w:eastAsia="it-IT"/>
         </w:rPr>
         <w:drawing>
           <wp:inline distT="0" distB="0" distL="0" distR="0" wp14:anchorId="2AB0E107" wp14:editId="25F2ECFE">
@@ -5245,6 +5490,7 @@
           <w:noProof/>
           <w:sz w:val="28"/>
           <w:szCs w:val="28"/>
+          <w:lang w:eastAsia="it-IT"/>
         </w:rPr>
         <w:drawing>
           <wp:inline distT="0" distB="0" distL="0" distR="0" wp14:anchorId="5EC3673B" wp14:editId="156BA3E8">
@@ -5353,7 +5599,6 @@
           <w:sz w:val="28"/>
           <w:szCs w:val="28"/>
         </w:rPr>
-        <w:lastRenderedPageBreak/>
         <w:t xml:space="preserve">4.3 Logout </w:t>
       </w:r>
     </w:p>
@@ -5406,6 +5651,7 @@
           <w:noProof/>
           <w:sz w:val="28"/>
           <w:szCs w:val="28"/>
+          <w:lang w:eastAsia="it-IT"/>
         </w:rPr>
         <w:drawing>
           <wp:inline distT="0" distB="0" distL="0" distR="0" wp14:anchorId="27B2896F" wp14:editId="074F4058">
@@ -5519,6 +5765,7 @@
           <w:noProof/>
           <w:sz w:val="28"/>
           <w:szCs w:val="28"/>
+          <w:lang w:eastAsia="it-IT"/>
         </w:rPr>
         <w:drawing>
           <wp:inline distT="0" distB="0" distL="0" distR="0" wp14:anchorId="1E651FD6" wp14:editId="2C05D372">
@@ -5582,7 +5829,7 @@
 </file>
 
 <file path=word/endnotes.xml><?xml version="1.0" encoding="utf-8"?>
-<w:endnotes xmlns:wpc="http://schemas.microsoft.com/office/word/2010/wordprocessingCanvas" xmlns:cx="http://schemas.microsoft.com/office/drawing/2014/chartex" xmlns:cx1="http://schemas.microsoft.com/office/drawing/2015/9/8/chartex" xmlns:cx2="http://schemas.microsoft.com/office/drawing/2015/10/21/chartex" xmlns:cx3="http://schemas.microsoft.com/office/drawing/2016/5/9/chartex" xmlns:cx4="http://schemas.microsoft.com/office/drawing/2016/5/10/chartex" xmlns:cx5="http://schemas.microsoft.com/office/drawing/2016/5/11/chartex" xmlns:cx6="http://schemas.microsoft.com/office/drawing/2016/5/12/chartex" xmlns:cx7="http://schemas.microsoft.com/office/drawing/2016/5/13/chartex" xmlns:cx8="http://schemas.microsoft.com/office/drawing/2016/5/14/chartex" xmlns:mc="http://schemas.openxmlformats.org/markup-compatibility/2006" xmlns:aink="http://schemas.microsoft.com/office/drawing/2016/ink" xmlns:am3d="http://schemas.microsoft.com/office/drawing/2017/model3d" xmlns:o="urn:schemas-microsoft-com:office:office" xmlns:r="http://schemas.openxmlformats.org/officeDocument/2006/relationships" xmlns:m="http://schemas.openxmlformats.org/officeDocument/2006/math" xmlns:v="urn:schemas-microsoft-com:vml" xmlns:wp14="http://schemas.microsoft.com/office/word/2010/wordprocessingDrawing" xmlns:wp="http://schemas.openxmlformats.org/drawingml/2006/wordprocessingDrawing" xmlns:w10="urn:schemas-microsoft-com:office:word" xmlns:w="http://schemas.openxmlformats.org/wordprocessingml/2006/main" xmlns:w14="http://schemas.microsoft.com/office/word/2010/wordml" xmlns:w15="http://schemas.microsoft.com/office/word/2012/wordml" xmlns:w16cex="http://schemas.microsoft.com/office/word/2018/wordml/cex" xmlns:w16cid="http://schemas.microsoft.com/office/word/2016/wordml/cid" xmlns:w16="http://schemas.microsoft.com/office/word/2018/wordml" xmlns:w16se="http://schemas.microsoft.com/office/word/2015/wordml/symex" xmlns:wpg="http://schemas.microsoft.com/office/word/2010/wordprocessingGroup" xmlns:wpi="http://schemas.microsoft.com/office/word/2010/wordprocessingInk" xmlns:wne="http://schemas.microsoft.com/office/word/2006/wordml" xmlns:wps="http://schemas.microsoft.com/office/word/2010/wordprocessingShape" mc:Ignorable="w14 w15 w16se w16cid w16 w16cex wp14">
+<w:endnotes xmlns:wpc="http://schemas.microsoft.com/office/word/2010/wordprocessingCanvas" xmlns:cx="http://schemas.microsoft.com/office/drawing/2014/chartex" xmlns:mc="http://schemas.openxmlformats.org/markup-compatibility/2006" xmlns:o="urn:schemas-microsoft-com:office:office" xmlns:r="http://schemas.openxmlformats.org/officeDocument/2006/relationships" xmlns:m="http://schemas.openxmlformats.org/officeDocument/2006/math" xmlns:v="urn:schemas-microsoft-com:vml" xmlns:wp14="http://schemas.microsoft.com/office/word/2010/wordprocessingDrawing" xmlns:wp="http://schemas.openxmlformats.org/drawingml/2006/wordprocessingDrawing" xmlns:w10="urn:schemas-microsoft-com:office:word" xmlns:w="http://schemas.openxmlformats.org/wordprocessingml/2006/main" xmlns:w14="http://schemas.microsoft.com/office/word/2010/wordml" xmlns:w15="http://schemas.microsoft.com/office/word/2012/wordml" xmlns:w16se="http://schemas.microsoft.com/office/word/2015/wordml/symex" xmlns:wpg="http://schemas.microsoft.com/office/word/2010/wordprocessingGroup" xmlns:wpi="http://schemas.microsoft.com/office/word/2010/wordprocessingInk" xmlns:wne="http://schemas.microsoft.com/office/word/2006/wordml" xmlns:wps="http://schemas.microsoft.com/office/word/2010/wordprocessingShape" mc:Ignorable="w14 w15 w16se wp14">
   <w:endnote w:type="separator" w:id="-1">
     <w:p>
       <w:pPr>
@@ -5607,153 +5854,27 @@
 </file>
 
 <file path=word/footer1.xml><?xml version="1.0" encoding="utf-8"?>
-<w:ftr xmlns:wpc="http://schemas.microsoft.com/office/word/2010/wordprocessingCanvas" xmlns:cx="http://schemas.microsoft.com/office/drawing/2014/chartex" xmlns:cx1="http://schemas.microsoft.com/office/drawing/2015/9/8/chartex" xmlns:cx2="http://schemas.microsoft.com/office/drawing/2015/10/21/chartex" xmlns:cx3="http://schemas.microsoft.com/office/drawing/2016/5/9/chartex" xmlns:cx4="http://schemas.microsoft.com/office/drawing/2016/5/10/chartex" xmlns:cx5="http://schemas.microsoft.com/office/drawing/2016/5/11/chartex" xmlns:cx6="http://schemas.microsoft.com/office/drawing/2016/5/12/chartex" xmlns:cx7="http://schemas.microsoft.com/office/drawing/2016/5/13/chartex" xmlns:cx8="http://schemas.microsoft.com/office/drawing/2016/5/14/chartex" xmlns:mc="http://schemas.openxmlformats.org/markup-compatibility/2006" xmlns:aink="http://schemas.microsoft.com/office/drawing/2016/ink" xmlns:am3d="http://schemas.microsoft.com/office/drawing/2017/model3d" xmlns:o="urn:schemas-microsoft-com:office:office" xmlns:r="http://schemas.openxmlformats.org/officeDocument/2006/relationships" xmlns:m="http://schemas.openxmlformats.org/officeDocument/2006/math" xmlns:v="urn:schemas-microsoft-com:vml" xmlns:wp14="http://schemas.microsoft.com/office/word/2010/wordprocessingDrawing" xmlns:wp="http://schemas.openxmlformats.org/drawingml/2006/wordprocessingDrawing" xmlns:w10="urn:schemas-microsoft-com:office:word" xmlns:w="http://schemas.openxmlformats.org/wordprocessingml/2006/main" xmlns:w14="http://schemas.microsoft.com/office/word/2010/wordml" xmlns:w15="http://schemas.microsoft.com/office/word/2012/wordml" xmlns:w16cex="http://schemas.microsoft.com/office/word/2018/wordml/cex" xmlns:w16cid="http://schemas.microsoft.com/office/word/2016/wordml/cid" xmlns:w16="http://schemas.microsoft.com/office/word/2018/wordml" xmlns:w16se="http://schemas.microsoft.com/office/word/2015/wordml/symex" xmlns:wpg="http://schemas.microsoft.com/office/word/2010/wordprocessingGroup" xmlns:wpi="http://schemas.microsoft.com/office/word/2010/wordprocessingInk" xmlns:wne="http://schemas.microsoft.com/office/word/2006/wordml" xmlns:wps="http://schemas.microsoft.com/office/word/2010/wordprocessingShape" mc:Ignorable="w14 w15 w16se w16cid w16 w16cex wp14">
+<w:ftr xmlns:wpc="http://schemas.microsoft.com/office/word/2010/wordprocessingCanvas" xmlns:cx="http://schemas.microsoft.com/office/drawing/2014/chartex" xmlns:mc="http://schemas.openxmlformats.org/markup-compatibility/2006" xmlns:o="urn:schemas-microsoft-com:office:office" xmlns:r="http://schemas.openxmlformats.org/officeDocument/2006/relationships" xmlns:m="http://schemas.openxmlformats.org/officeDocument/2006/math" xmlns:v="urn:schemas-microsoft-com:vml" xmlns:wp14="http://schemas.microsoft.com/office/word/2010/wordprocessingDrawing" xmlns:wp="http://schemas.openxmlformats.org/drawingml/2006/wordprocessingDrawing" xmlns:w10="urn:schemas-microsoft-com:office:word" xmlns:w="http://schemas.openxmlformats.org/wordprocessingml/2006/main" xmlns:w14="http://schemas.microsoft.com/office/word/2010/wordml" xmlns:w15="http://schemas.microsoft.com/office/word/2012/wordml" xmlns:w16se="http://schemas.microsoft.com/office/word/2015/wordml/symex" xmlns:wpg="http://schemas.microsoft.com/office/word/2010/wordprocessingGroup" xmlns:wpi="http://schemas.microsoft.com/office/word/2010/wordprocessingInk" xmlns:wne="http://schemas.microsoft.com/office/word/2006/wordml" xmlns:wps="http://schemas.microsoft.com/office/word/2010/wordprocessingShape" mc:Ignorable="w14 w15 w16se wp14">
   <w:p>
     <w:pPr>
-      <w:tabs>
-        <w:tab w:val="center" w:pos="4550"/>
-        <w:tab w:val="left" w:pos="5818"/>
-        <w:tab w:val="right" w:pos="9378"/>
-      </w:tabs>
-      <w:ind w:right="260"/>
+      <w:pStyle w:val="Pidipagina"/>
       <w:rPr>
-        <w:color w:val="222A35" w:themeColor="text2" w:themeShade="80"/>
+        <w:rFonts w:ascii="Arial" w:hAnsi="Arial" w:cs="Arial"/>
+        <w:b/>
+        <w:color w:val="002060"/>
         <w:sz w:val="24"/>
         <w:szCs w:val="24"/>
       </w:rPr>
     </w:pPr>
     <w:r>
       <w:rPr>
-        <w:color w:val="8496B0" w:themeColor="text2" w:themeTint="99"/>
-        <w:spacing w:val="60"/>
+        <w:rFonts w:ascii="Arial" w:hAnsi="Arial" w:cs="Arial"/>
+        <w:b/>
+        <w:color w:val="002060"/>
         <w:sz w:val="24"/>
         <w:szCs w:val="24"/>
       </w:rPr>
-      <w:t>UM-MANUALE UTENTE</w:t>
-    </w:r>
-    <w:r>
-      <w:rPr>
-        <w:color w:val="8496B0" w:themeColor="text2" w:themeTint="99"/>
-        <w:spacing w:val="60"/>
-        <w:sz w:val="24"/>
-        <w:szCs w:val="24"/>
-      </w:rPr>
-      <w:tab/>
-    </w:r>
-    <w:r>
-      <w:rPr>
-        <w:color w:val="8496B0" w:themeColor="text2" w:themeTint="99"/>
-        <w:spacing w:val="60"/>
-        <w:sz w:val="24"/>
-        <w:szCs w:val="24"/>
-      </w:rPr>
-      <w:tab/>
-    </w:r>
-    <w:r>
-      <w:rPr>
-        <w:color w:val="8496B0" w:themeColor="text2" w:themeTint="99"/>
-        <w:spacing w:val="60"/>
-        <w:sz w:val="24"/>
-        <w:szCs w:val="24"/>
-      </w:rPr>
-      <w:tab/>
-      <w:t>Pag.</w:t>
-    </w:r>
-    <w:r>
-      <w:rPr>
-        <w:color w:val="8496B0" w:themeColor="text2" w:themeTint="99"/>
-        <w:sz w:val="24"/>
-        <w:szCs w:val="24"/>
-      </w:rPr>
-      <w:t xml:space="preserve"> </w:t>
-    </w:r>
-    <w:r>
-      <w:rPr>
-        <w:color w:val="323E4F" w:themeColor="text2" w:themeShade="BF"/>
-        <w:sz w:val="24"/>
-        <w:szCs w:val="24"/>
-      </w:rPr>
-      <w:fldChar w:fldCharType="begin"/>
-    </w:r>
-    <w:r>
-      <w:rPr>
-        <w:color w:val="323E4F" w:themeColor="text2" w:themeShade="BF"/>
-        <w:sz w:val="24"/>
-        <w:szCs w:val="24"/>
-      </w:rPr>
-      <w:instrText>PAGE   \* MERGEFORMAT</w:instrText>
-    </w:r>
-    <w:r>
-      <w:rPr>
-        <w:color w:val="323E4F" w:themeColor="text2" w:themeShade="BF"/>
-        <w:sz w:val="24"/>
-        <w:szCs w:val="24"/>
-      </w:rPr>
-      <w:fldChar w:fldCharType="separate"/>
-    </w:r>
-    <w:r>
-      <w:rPr>
-        <w:color w:val="323E4F" w:themeColor="text2" w:themeShade="BF"/>
-        <w:sz w:val="24"/>
-        <w:szCs w:val="24"/>
-      </w:rPr>
-      <w:t>1</w:t>
-    </w:r>
-    <w:r>
-      <w:rPr>
-        <w:color w:val="323E4F" w:themeColor="text2" w:themeShade="BF"/>
-        <w:sz w:val="24"/>
-        <w:szCs w:val="24"/>
-      </w:rPr>
-      <w:fldChar w:fldCharType="end"/>
-    </w:r>
-    <w:r>
-      <w:rPr>
-        <w:color w:val="323E4F" w:themeColor="text2" w:themeShade="BF"/>
-        <w:sz w:val="24"/>
-        <w:szCs w:val="24"/>
-      </w:rPr>
-      <w:t xml:space="preserve"> | </w:t>
-    </w:r>
-    <w:r>
-      <w:rPr>
-        <w:color w:val="323E4F" w:themeColor="text2" w:themeShade="BF"/>
-        <w:sz w:val="24"/>
-        <w:szCs w:val="24"/>
-      </w:rPr>
-      <w:fldChar w:fldCharType="begin"/>
-    </w:r>
-    <w:r>
-      <w:rPr>
-        <w:color w:val="323E4F" w:themeColor="text2" w:themeShade="BF"/>
-        <w:sz w:val="24"/>
-        <w:szCs w:val="24"/>
-      </w:rPr>
-      <w:instrText>NUMPAGES  \* Arabic  \* MERGEFORMAT</w:instrText>
-    </w:r>
-    <w:r>
-      <w:rPr>
-        <w:color w:val="323E4F" w:themeColor="text2" w:themeShade="BF"/>
-        <w:sz w:val="24"/>
-        <w:szCs w:val="24"/>
-      </w:rPr>
-      <w:fldChar w:fldCharType="separate"/>
-    </w:r>
-    <w:r>
-      <w:rPr>
-        <w:color w:val="323E4F" w:themeColor="text2" w:themeShade="BF"/>
-        <w:sz w:val="24"/>
-        <w:szCs w:val="24"/>
-      </w:rPr>
-      <w:t>1</w:t>
-    </w:r>
-    <w:r>
-      <w:rPr>
-        <w:color w:val="323E4F" w:themeColor="text2" w:themeShade="BF"/>
-        <w:sz w:val="24"/>
-        <w:szCs w:val="24"/>
-      </w:rPr>
-      <w:fldChar w:fldCharType="end"/>
+      <w:t>UM – Manuale Utente</w:t>
     </w:r>
   </w:p>
   <w:p>
@@ -5765,7 +5886,7 @@
 </file>
 
 <file path=word/footnotes.xml><?xml version="1.0" encoding="utf-8"?>
-<w:footnotes xmlns:wpc="http://schemas.microsoft.com/office/word/2010/wordprocessingCanvas" xmlns:cx="http://schemas.microsoft.com/office/drawing/2014/chartex" xmlns:cx1="http://schemas.microsoft.com/office/drawing/2015/9/8/chartex" xmlns:cx2="http://schemas.microsoft.com/office/drawing/2015/10/21/chartex" xmlns:cx3="http://schemas.microsoft.com/office/drawing/2016/5/9/chartex" xmlns:cx4="http://schemas.microsoft.com/office/drawing/2016/5/10/chartex" xmlns:cx5="http://schemas.microsoft.com/office/drawing/2016/5/11/chartex" xmlns:cx6="http://schemas.microsoft.com/office/drawing/2016/5/12/chartex" xmlns:cx7="http://schemas.microsoft.com/office/drawing/2016/5/13/chartex" xmlns:cx8="http://schemas.microsoft.com/office/drawing/2016/5/14/chartex" xmlns:mc="http://schemas.openxmlformats.org/markup-compatibility/2006" xmlns:aink="http://schemas.microsoft.com/office/drawing/2016/ink" xmlns:am3d="http://schemas.microsoft.com/office/drawing/2017/model3d" xmlns:o="urn:schemas-microsoft-com:office:office" xmlns:r="http://schemas.openxmlformats.org/officeDocument/2006/relationships" xmlns:m="http://schemas.openxmlformats.org/officeDocument/2006/math" xmlns:v="urn:schemas-microsoft-com:vml" xmlns:wp14="http://schemas.microsoft.com/office/word/2010/wordprocessingDrawing" xmlns:wp="http://schemas.openxmlformats.org/drawingml/2006/wordprocessingDrawing" xmlns:w10="urn:schemas-microsoft-com:office:word" xmlns:w="http://schemas.openxmlformats.org/wordprocessingml/2006/main" xmlns:w14="http://schemas.microsoft.com/office/word/2010/wordml" xmlns:w15="http://schemas.microsoft.com/office/word/2012/wordml" xmlns:w16cex="http://schemas.microsoft.com/office/word/2018/wordml/cex" xmlns:w16cid="http://schemas.microsoft.com/office/word/2016/wordml/cid" xmlns:w16="http://schemas.microsoft.com/office/word/2018/wordml" xmlns:w16se="http://schemas.microsoft.com/office/word/2015/wordml/symex" xmlns:wpg="http://schemas.microsoft.com/office/word/2010/wordprocessingGroup" xmlns:wpi="http://schemas.microsoft.com/office/word/2010/wordprocessingInk" xmlns:wne="http://schemas.microsoft.com/office/word/2006/wordml" xmlns:wps="http://schemas.microsoft.com/office/word/2010/wordprocessingShape" mc:Ignorable="w14 w15 w16se w16cid w16 w16cex wp14">
+<w:footnotes xmlns:wpc="http://schemas.microsoft.com/office/word/2010/wordprocessingCanvas" xmlns:cx="http://schemas.microsoft.com/office/drawing/2014/chartex" xmlns:mc="http://schemas.openxmlformats.org/markup-compatibility/2006" xmlns:o="urn:schemas-microsoft-com:office:office" xmlns:r="http://schemas.openxmlformats.org/officeDocument/2006/relationships" xmlns:m="http://schemas.openxmlformats.org/officeDocument/2006/math" xmlns:v="urn:schemas-microsoft-com:vml" xmlns:wp14="http://schemas.microsoft.com/office/word/2010/wordprocessingDrawing" xmlns:wp="http://schemas.openxmlformats.org/drawingml/2006/wordprocessingDrawing" xmlns:w10="urn:schemas-microsoft-com:office:word" xmlns:w="http://schemas.openxmlformats.org/wordprocessingml/2006/main" xmlns:w14="http://schemas.microsoft.com/office/word/2010/wordml" xmlns:w15="http://schemas.microsoft.com/office/word/2012/wordml" xmlns:w16se="http://schemas.microsoft.com/office/word/2015/wordml/symex" xmlns:wpg="http://schemas.microsoft.com/office/word/2010/wordprocessingGroup" xmlns:wpi="http://schemas.microsoft.com/office/word/2010/wordprocessingInk" xmlns:wne="http://schemas.microsoft.com/office/word/2006/wordml" xmlns:wps="http://schemas.microsoft.com/office/word/2010/wordprocessingShape" mc:Ignorable="w14 w15 w16se wp14">
   <w:footnote w:type="separator" w:id="-1">
     <w:p>
       <w:pPr>
@@ -5790,7 +5911,7 @@
 </file>
 
 <file path=word/numbering.xml><?xml version="1.0" encoding="utf-8"?>
-<w:numbering xmlns:wpc="http://schemas.microsoft.com/office/word/2010/wordprocessingCanvas" xmlns:cx="http://schemas.microsoft.com/office/drawing/2014/chartex" xmlns:cx1="http://schemas.microsoft.com/office/drawing/2015/9/8/chartex" xmlns:cx2="http://schemas.microsoft.com/office/drawing/2015/10/21/chartex" xmlns:cx3="http://schemas.microsoft.com/office/drawing/2016/5/9/chartex" xmlns:cx4="http://schemas.microsoft.com/office/drawing/2016/5/10/chartex" xmlns:cx5="http://schemas.microsoft.com/office/drawing/2016/5/11/chartex" xmlns:cx6="http://schemas.microsoft.com/office/drawing/2016/5/12/chartex" xmlns:cx7="http://schemas.microsoft.com/office/drawing/2016/5/13/chartex" xmlns:cx8="http://schemas.microsoft.com/office/drawing/2016/5/14/chartex" xmlns:mc="http://schemas.openxmlformats.org/markup-compatibility/2006" xmlns:aink="http://schemas.microsoft.com/office/drawing/2016/ink" xmlns:am3d="http://schemas.microsoft.com/office/drawing/2017/model3d" xmlns:o="urn:schemas-microsoft-com:office:office" xmlns:r="http://schemas.openxmlformats.org/officeDocument/2006/relationships" xmlns:m="http://schemas.openxmlformats.org/officeDocument/2006/math" xmlns:v="urn:schemas-microsoft-com:vml" xmlns:wp14="http://schemas.microsoft.com/office/word/2010/wordprocessingDrawing" xmlns:wp="http://schemas.openxmlformats.org/drawingml/2006/wordprocessingDrawing" xmlns:w10="urn:schemas-microsoft-com:office:word" xmlns:w="http://schemas.openxmlformats.org/wordprocessingml/2006/main" xmlns:w14="http://schemas.microsoft.com/office/word/2010/wordml" xmlns:w15="http://schemas.microsoft.com/office/word/2012/wordml" xmlns:w16cex="http://schemas.microsoft.com/office/word/2018/wordml/cex" xmlns:w16cid="http://schemas.microsoft.com/office/word/2016/wordml/cid" xmlns:w16="http://schemas.microsoft.com/office/word/2018/wordml" xmlns:w16se="http://schemas.microsoft.com/office/word/2015/wordml/symex" xmlns:wpg="http://schemas.microsoft.com/office/word/2010/wordprocessingGroup" xmlns:wpi="http://schemas.microsoft.com/office/word/2010/wordprocessingInk" xmlns:wne="http://schemas.microsoft.com/office/word/2006/wordml" xmlns:wps="http://schemas.microsoft.com/office/word/2010/wordprocessingShape" mc:Ignorable="w14 w15 w16se w16cid w16 w16cex wp14">
+<w:numbering xmlns:wpc="http://schemas.microsoft.com/office/word/2010/wordprocessingCanvas" xmlns:cx="http://schemas.microsoft.com/office/drawing/2014/chartex" xmlns:mc="http://schemas.openxmlformats.org/markup-compatibility/2006" xmlns:o="urn:schemas-microsoft-com:office:office" xmlns:r="http://schemas.openxmlformats.org/officeDocument/2006/relationships" xmlns:m="http://schemas.openxmlformats.org/officeDocument/2006/math" xmlns:v="urn:schemas-microsoft-com:vml" xmlns:wp14="http://schemas.microsoft.com/office/word/2010/wordprocessingDrawing" xmlns:wp="http://schemas.openxmlformats.org/drawingml/2006/wordprocessingDrawing" xmlns:w10="urn:schemas-microsoft-com:office:word" xmlns:w="http://schemas.openxmlformats.org/wordprocessingml/2006/main" xmlns:w14="http://schemas.microsoft.com/office/word/2010/wordml" xmlns:w15="http://schemas.microsoft.com/office/word/2012/wordml" xmlns:w16se="http://schemas.microsoft.com/office/word/2015/wordml/symex" xmlns:wpg="http://schemas.microsoft.com/office/word/2010/wordprocessingGroup" xmlns:wpi="http://schemas.microsoft.com/office/word/2010/wordprocessingInk" xmlns:wne="http://schemas.microsoft.com/office/word/2006/wordml" xmlns:wps="http://schemas.microsoft.com/office/word/2010/wordprocessingShape" mc:Ignorable="w14 w15 w16se wp14">
   <w:abstractNum w:abstractNumId="0" w15:restartNumberingAfterBreak="0">
     <w:nsid w:val="006014A1"/>
     <w:multiLevelType w:val="hybridMultilevel"/>
@@ -6020,8 +6141,8 @@
   <w:abstractNum w:abstractNumId="2" w15:restartNumberingAfterBreak="0">
     <w:nsid w:val="4A40387F"/>
     <w:multiLevelType w:val="hybridMultilevel"/>
-    <w:tmpl w:val="6C4AAD3A"/>
-    <w:lvl w:ilvl="0" w:tplc="3D8A225C">
+    <w:tmpl w:val="1272E506"/>
+    <w:lvl w:ilvl="0" w:tplc="D77E9E80">
       <w:start w:val="1"/>
       <w:numFmt w:val="decimal"/>
       <w:lvlText w:val="%1."/>
@@ -6031,11 +6152,12 @@
       </w:pPr>
       <w:rPr>
         <w:rFonts w:ascii="Gothic Uralic" w:eastAsia="Gothic Uralic" w:hAnsi="Gothic Uralic" w:cs="Gothic Uralic" w:hint="default"/>
-        <w:color w:val="2F5496" w:themeColor="accent1" w:themeShade="BF"/>
+        <w:b/>
+        <w:color w:val="002060"/>
         <w:spacing w:val="-1"/>
         <w:w w:val="100"/>
-        <w:sz w:val="36"/>
-        <w:szCs w:val="36"/>
+        <w:sz w:val="44"/>
+        <w:szCs w:val="44"/>
         <w:lang w:val="it-IT" w:eastAsia="en-US" w:bidi="ar-SA"/>
       </w:rPr>
     </w:lvl>
@@ -6395,7 +6517,7 @@
 </file>
 
 <file path=word/styles.xml><?xml version="1.0" encoding="utf-8"?>
-<w:styles xmlns:mc="http://schemas.openxmlformats.org/markup-compatibility/2006" xmlns:r="http://schemas.openxmlformats.org/officeDocument/2006/relationships" xmlns:w="http://schemas.openxmlformats.org/wordprocessingml/2006/main" xmlns:w14="http://schemas.microsoft.com/office/word/2010/wordml" xmlns:w15="http://schemas.microsoft.com/office/word/2012/wordml" xmlns:w16cex="http://schemas.microsoft.com/office/word/2018/wordml/cex" xmlns:w16cid="http://schemas.microsoft.com/office/word/2016/wordml/cid" xmlns:w16="http://schemas.microsoft.com/office/word/2018/wordml" xmlns:w16se="http://schemas.microsoft.com/office/word/2015/wordml/symex" mc:Ignorable="w14 w15 w16se w16cid w16 w16cex">
+<w:styles xmlns:mc="http://schemas.openxmlformats.org/markup-compatibility/2006" xmlns:r="http://schemas.openxmlformats.org/officeDocument/2006/relationships" xmlns:w="http://schemas.openxmlformats.org/wordprocessingml/2006/main" xmlns:w14="http://schemas.microsoft.com/office/word/2010/wordml" xmlns:w15="http://schemas.microsoft.com/office/word/2012/wordml" xmlns:w16se="http://schemas.microsoft.com/office/word/2015/wordml/symex" mc:Ignorable="w14 w15 w16se">
   <w:docDefaults>
     <w:rPrDefault>
       <w:rPr>
@@ -6411,7 +6533,7 @@
       </w:pPr>
     </w:pPrDefault>
   </w:docDefaults>
-  <w:latentStyles w:defLockedState="0" w:defUIPriority="99" w:defSemiHidden="0" w:defUnhideWhenUsed="0" w:defQFormat="0" w:count="376">
+  <w:latentStyles w:defLockedState="0" w:defUIPriority="99" w:defSemiHidden="0" w:defUnhideWhenUsed="0" w:defQFormat="0" w:count="371">
     <w:lsdException w:name="Normal" w:uiPriority="0" w:qFormat="1"/>
     <w:lsdException w:name="heading 1" w:uiPriority="9" w:qFormat="1"/>
     <w:lsdException w:name="heading 2" w:semiHidden="1" w:uiPriority="9" w:unhideWhenUsed="1" w:qFormat="1"/>
@@ -6783,11 +6905,6 @@
     <w:lsdException w:name="List Table 5 Dark Accent 6" w:uiPriority="50"/>
     <w:lsdException w:name="List Table 6 Colorful Accent 6" w:uiPriority="51"/>
     <w:lsdException w:name="List Table 7 Colorful Accent 6" w:uiPriority="52"/>
-    <w:lsdException w:name="Mention" w:semiHidden="1" w:unhideWhenUsed="1"/>
-    <w:lsdException w:name="Smart Hyperlink" w:semiHidden="1" w:unhideWhenUsed="1"/>
-    <w:lsdException w:name="Hashtag" w:semiHidden="1" w:unhideWhenUsed="1"/>
-    <w:lsdException w:name="Unresolved Mention" w:semiHidden="1" w:unhideWhenUsed="1"/>
-    <w:lsdException w:name="Smart Link" w:semiHidden="1" w:unhideWhenUsed="1"/>
   </w:latentStyles>
   <w:style w:type="paragraph" w:default="1" w:styleId="Normale">
     <w:name w:val="Normal"/>
@@ -7017,6 +7134,545 @@
     </w:rPr>
   </w:style>
 </w:styles>
+</file>
+
+<file path=word/glossary/document.xml><?xml version="1.0" encoding="utf-8"?>
+<w:glossaryDocument xmlns:wpc="http://schemas.microsoft.com/office/word/2010/wordprocessingCanvas" xmlns:cx="http://schemas.microsoft.com/office/drawing/2014/chartex" xmlns:mc="http://schemas.openxmlformats.org/markup-compatibility/2006" xmlns:o="urn:schemas-microsoft-com:office:office" xmlns:r="http://schemas.openxmlformats.org/officeDocument/2006/relationships" xmlns:m="http://schemas.openxmlformats.org/officeDocument/2006/math" xmlns:v="urn:schemas-microsoft-com:vml" xmlns:wp14="http://schemas.microsoft.com/office/word/2010/wordprocessingDrawing" xmlns:wp="http://schemas.openxmlformats.org/drawingml/2006/wordprocessingDrawing" xmlns:w10="urn:schemas-microsoft-com:office:word" xmlns:w="http://schemas.openxmlformats.org/wordprocessingml/2006/main" xmlns:w14="http://schemas.microsoft.com/office/word/2010/wordml" xmlns:w15="http://schemas.microsoft.com/office/word/2012/wordml" xmlns:w16se="http://schemas.microsoft.com/office/word/2015/wordml/symex" xmlns:wpg="http://schemas.microsoft.com/office/word/2010/wordprocessingGroup" xmlns:wpi="http://schemas.microsoft.com/office/word/2010/wordprocessingInk" xmlns:wne="http://schemas.microsoft.com/office/word/2006/wordml" xmlns:wps="http://schemas.microsoft.com/office/word/2010/wordprocessingShape" mc:Ignorable="w14 w15 w16se wp14"/>
+</file>
+
+<file path=word/glossary/fontTable.xml><?xml version="1.0" encoding="utf-8"?>
+<w:fonts xmlns:mc="http://schemas.openxmlformats.org/markup-compatibility/2006" xmlns:r="http://schemas.openxmlformats.org/officeDocument/2006/relationships" xmlns:w="http://schemas.openxmlformats.org/wordprocessingml/2006/main" xmlns:w14="http://schemas.microsoft.com/office/word/2010/wordml" xmlns:w15="http://schemas.microsoft.com/office/word/2012/wordml" xmlns:w16se="http://schemas.microsoft.com/office/word/2015/wordml/symex" mc:Ignorable="w14 w15 w16se">
+  <w:font w:name="Symbol">
+    <w:panose1 w:val="05050102010706020507"/>
+    <w:charset w:val="02"/>
+    <w:family w:val="roman"/>
+    <w:pitch w:val="variable"/>
+    <w:sig w:usb0="00000000" w:usb1="10000000" w:usb2="00000000" w:usb3="00000000" w:csb0="80000000" w:csb1="00000000"/>
+  </w:font>
+  <w:font w:name="Times New Roman">
+    <w:panose1 w:val="02020603050405020304"/>
+    <w:charset w:val="00"/>
+    <w:family w:val="roman"/>
+    <w:pitch w:val="variable"/>
+    <w:sig w:usb0="E0002EFF" w:usb1="C000785B" w:usb2="00000009" w:usb3="00000000" w:csb0="000001FF" w:csb1="00000000"/>
+  </w:font>
+  <w:font w:name="Courier New">
+    <w:panose1 w:val="02070309020205020404"/>
+    <w:charset w:val="00"/>
+    <w:family w:val="modern"/>
+    <w:pitch w:val="fixed"/>
+    <w:sig w:usb0="E0002EFF" w:usb1="C0007843" w:usb2="00000009" w:usb3="00000000" w:csb0="000001FF" w:csb1="00000000"/>
+  </w:font>
+  <w:font w:name="Wingdings">
+    <w:panose1 w:val="05000000000000000000"/>
+    <w:charset w:val="02"/>
+    <w:family w:val="auto"/>
+    <w:pitch w:val="variable"/>
+    <w:sig w:usb0="00000000" w:usb1="10000000" w:usb2="00000000" w:usb3="00000000" w:csb0="80000000" w:csb1="00000000"/>
+  </w:font>
+  <w:font w:name="Gothic Uralic">
+    <w:altName w:val="Calibri"/>
+    <w:charset w:val="00"/>
+    <w:family w:val="auto"/>
+    <w:pitch w:val="variable"/>
+  </w:font>
+  <w:font w:name="Calibri">
+    <w:panose1 w:val="020F0502020204030204"/>
+    <w:charset w:val="00"/>
+    <w:family w:val="swiss"/>
+    <w:pitch w:val="variable"/>
+    <w:sig w:usb0="E4002EFF" w:usb1="C000247B" w:usb2="00000009" w:usb3="00000000" w:csb0="000001FF" w:csb1="00000000"/>
+  </w:font>
+  <w:font w:name="Calibri Light">
+    <w:panose1 w:val="020F0302020204030204"/>
+    <w:charset w:val="00"/>
+    <w:family w:val="swiss"/>
+    <w:pitch w:val="variable"/>
+    <w:sig w:usb0="E4002EFF" w:usb1="C000247B" w:usb2="00000009" w:usb3="00000000" w:csb0="000001FF" w:csb1="00000000"/>
+  </w:font>
+  <w:font w:name="Arial">
+    <w:panose1 w:val="020B0604020202020204"/>
+    <w:charset w:val="00"/>
+    <w:family w:val="swiss"/>
+    <w:pitch w:val="variable"/>
+    <w:sig w:usb0="E0002EFF" w:usb1="C000785B" w:usb2="00000009" w:usb3="00000000" w:csb0="000001FF" w:csb1="00000000"/>
+  </w:font>
+</w:fonts>
+</file>
+
+<file path=word/glossary/settings.xml><?xml version="1.0" encoding="utf-8"?>
+<w:settings xmlns:mc="http://schemas.openxmlformats.org/markup-compatibility/2006" xmlns:o="urn:schemas-microsoft-com:office:office" xmlns:r="http://schemas.openxmlformats.org/officeDocument/2006/relationships" xmlns:m="http://schemas.openxmlformats.org/officeDocument/2006/math" xmlns:v="urn:schemas-microsoft-com:vml" xmlns:w10="urn:schemas-microsoft-com:office:word" xmlns:w="http://schemas.openxmlformats.org/wordprocessingml/2006/main" xmlns:w14="http://schemas.microsoft.com/office/word/2010/wordml" xmlns:w15="http://schemas.microsoft.com/office/word/2012/wordml" xmlns:w16se="http://schemas.microsoft.com/office/word/2015/wordml/symex" xmlns:sl="http://schemas.openxmlformats.org/schemaLibrary/2006/main" mc:Ignorable="w14 w15 w16se">
+  <w:view w:val="normal"/>
+  <w:defaultTabStop w:val="708"/>
+  <w:hyphenationZone w:val="283"/>
+  <w:characterSpacingControl w:val="doNotCompress"/>
+  <w:compat>
+    <w:useFELayout/>
+    <w:compatSetting w:name="compatibilityMode" w:uri="http://schemas.microsoft.com/office/word" w:val="15"/>
+    <w:compatSetting w:name="overrideTableStyleFontSizeAndJustification" w:uri="http://schemas.microsoft.com/office/word" w:val="1"/>
+    <w:compatSetting w:name="enableOpenTypeFeatures" w:uri="http://schemas.microsoft.com/office/word" w:val="1"/>
+    <w:compatSetting w:name="doNotFlipMirrorIndents" w:uri="http://schemas.microsoft.com/office/word" w:val="1"/>
+    <w:compatSetting w:name="differentiateMultirowTableHeaders" w:uri="http://schemas.microsoft.com/office/word" w:val="1"/>
+  </w:compat>
+  <w:rsids>
+    <w:rsidRoot w:val="00443DB9"/>
+    <w:rsid w:val="00443DB9"/>
+    <w:rsid w:val="005908F4"/>
+  </w:rsids>
+  <m:mathPr>
+    <m:mathFont m:val="Cambria Math"/>
+    <m:brkBin m:val="before"/>
+    <m:brkBinSub m:val="--"/>
+    <m:smallFrac m:val="0"/>
+    <m:dispDef/>
+    <m:lMargin m:val="0"/>
+    <m:rMargin m:val="0"/>
+    <m:defJc m:val="centerGroup"/>
+    <m:wrapIndent m:val="1440"/>
+    <m:intLim m:val="subSup"/>
+    <m:naryLim m:val="undOvr"/>
+  </m:mathPr>
+  <w:themeFontLang w:val="it-IT"/>
+  <w:clrSchemeMapping w:bg1="light1" w:t1="dark1" w:bg2="light2" w:t2="dark2" w:accent1="accent1" w:accent2="accent2" w:accent3="accent3" w:accent4="accent4" w:accent5="accent5" w:accent6="accent6" w:hyperlink="hyperlink" w:followedHyperlink="followedHyperlink"/>
+  <w:decimalSymbol w:val=","/>
+  <w:listSeparator w:val=";"/>
+  <w15:chartTrackingRefBased/>
+</w:settings>
+</file>
+
+<file path=word/glossary/styles.xml><?xml version="1.0" encoding="utf-8"?>
+<w:styles xmlns:mc="http://schemas.openxmlformats.org/markup-compatibility/2006" xmlns:r="http://schemas.openxmlformats.org/officeDocument/2006/relationships" xmlns:w="http://schemas.openxmlformats.org/wordprocessingml/2006/main" xmlns:w14="http://schemas.microsoft.com/office/word/2010/wordml" xmlns:w15="http://schemas.microsoft.com/office/word/2012/wordml" xmlns:w16se="http://schemas.microsoft.com/office/word/2015/wordml/symex" mc:Ignorable="w14 w15 w16se">
+  <w:docDefaults>
+    <w:rPrDefault>
+      <w:rPr>
+        <w:rFonts w:asciiTheme="minorHAnsi" w:eastAsiaTheme="minorEastAsia" w:hAnsiTheme="minorHAnsi" w:cstheme="minorBidi"/>
+        <w:sz w:val="22"/>
+        <w:szCs w:val="22"/>
+        <w:lang w:val="it-IT" w:eastAsia="it-IT" w:bidi="ar-SA"/>
+      </w:rPr>
+    </w:rPrDefault>
+    <w:pPrDefault>
+      <w:pPr>
+        <w:spacing w:after="160" w:line="259" w:lineRule="auto"/>
+      </w:pPr>
+    </w:pPrDefault>
+  </w:docDefaults>
+  <w:latentStyles w:defLockedState="0" w:defUIPriority="99" w:defSemiHidden="0" w:defUnhideWhenUsed="0" w:defQFormat="0" w:count="371">
+    <w:lsdException w:name="Normal" w:uiPriority="0" w:qFormat="1"/>
+    <w:lsdException w:name="heading 1" w:uiPriority="9" w:qFormat="1"/>
+    <w:lsdException w:name="heading 2" w:semiHidden="1" w:uiPriority="9" w:unhideWhenUsed="1" w:qFormat="1"/>
+    <w:lsdException w:name="heading 3" w:semiHidden="1" w:uiPriority="9" w:unhideWhenUsed="1" w:qFormat="1"/>
+    <w:lsdException w:name="heading 4" w:semiHidden="1" w:uiPriority="9" w:unhideWhenUsed="1" w:qFormat="1"/>
+    <w:lsdException w:name="heading 5" w:semiHidden="1" w:uiPriority="9" w:unhideWhenUsed="1" w:qFormat="1"/>
+    <w:lsdException w:name="heading 6" w:semiHidden="1" w:uiPriority="9" w:unhideWhenUsed="1" w:qFormat="1"/>
+    <w:lsdException w:name="heading 7" w:semiHidden="1" w:uiPriority="9" w:unhideWhenUsed="1" w:qFormat="1"/>
+    <w:lsdException w:name="heading 8" w:semiHidden="1" w:uiPriority="9" w:unhideWhenUsed="1" w:qFormat="1"/>
+    <w:lsdException w:name="heading 9" w:semiHidden="1" w:uiPriority="9" w:unhideWhenUsed="1" w:qFormat="1"/>
+    <w:lsdException w:name="index 1" w:semiHidden="1" w:unhideWhenUsed="1"/>
+    <w:lsdException w:name="index 2" w:semiHidden="1" w:unhideWhenUsed="1"/>
+    <w:lsdException w:name="index 3" w:semiHidden="1" w:unhideWhenUsed="1"/>
+    <w:lsdException w:name="index 4" w:semiHidden="1" w:unhideWhenUsed="1"/>
+    <w:lsdException w:name="index 5" w:semiHidden="1" w:unhideWhenUsed="1"/>
+    <w:lsdException w:name="index 6" w:semiHidden="1" w:unhideWhenUsed="1"/>
+    <w:lsdException w:name="index 7" w:semiHidden="1" w:unhideWhenUsed="1"/>
+    <w:lsdException w:name="index 8" w:semiHidden="1" w:unhideWhenUsed="1"/>
+    <w:lsdException w:name="index 9" w:semiHidden="1" w:unhideWhenUsed="1"/>
+    <w:lsdException w:name="toc 1" w:semiHidden="1" w:uiPriority="39" w:unhideWhenUsed="1"/>
+    <w:lsdException w:name="toc 2" w:semiHidden="1" w:uiPriority="39" w:unhideWhenUsed="1"/>
+    <w:lsdException w:name="toc 3" w:semiHidden="1" w:uiPriority="39" w:unhideWhenUsed="1"/>
+    <w:lsdException w:name="toc 4" w:semiHidden="1" w:uiPriority="39" w:unhideWhenUsed="1"/>
+    <w:lsdException w:name="toc 5" w:semiHidden="1" w:uiPriority="39" w:unhideWhenUsed="1"/>
+    <w:lsdException w:name="toc 6" w:semiHidden="1" w:uiPriority="39" w:unhideWhenUsed="1"/>
+    <w:lsdException w:name="toc 7" w:semiHidden="1" w:uiPriority="39" w:unhideWhenUsed="1"/>
+    <w:lsdException w:name="toc 8" w:semiHidden="1" w:uiPriority="39" w:unhideWhenUsed="1"/>
+    <w:lsdException w:name="toc 9" w:semiHidden="1" w:uiPriority="39" w:unhideWhenUsed="1"/>
+    <w:lsdException w:name="Normal Indent" w:semiHidden="1" w:unhideWhenUsed="1"/>
+    <w:lsdException w:name="footnote text" w:semiHidden="1" w:unhideWhenUsed="1"/>
+    <w:lsdException w:name="annotation text" w:semiHidden="1" w:unhideWhenUsed="1"/>
+    <w:lsdException w:name="header" w:semiHidden="1" w:unhideWhenUsed="1"/>
+    <w:lsdException w:name="footer" w:semiHidden="1" w:unhideWhenUsed="1"/>
+    <w:lsdException w:name="index heading" w:semiHidden="1" w:unhideWhenUsed="1"/>
+    <w:lsdException w:name="caption" w:semiHidden="1" w:uiPriority="35" w:unhideWhenUsed="1" w:qFormat="1"/>
+    <w:lsdException w:name="table of figures" w:semiHidden="1" w:unhideWhenUsed="1"/>
+    <w:lsdException w:name="envelope address" w:semiHidden="1" w:unhideWhenUsed="1"/>
+    <w:lsdException w:name="envelope return" w:semiHidden="1" w:unhideWhenUsed="1"/>
+    <w:lsdException w:name="footnote reference" w:semiHidden="1" w:unhideWhenUsed="1"/>
+    <w:lsdException w:name="annotation reference" w:semiHidden="1" w:unhideWhenUsed="1"/>
+    <w:lsdException w:name="line number" w:semiHidden="1" w:unhideWhenUsed="1"/>
+    <w:lsdException w:name="page number" w:semiHidden="1" w:unhideWhenUsed="1"/>
+    <w:lsdException w:name="endnote reference" w:semiHidden="1" w:unhideWhenUsed="1"/>
+    <w:lsdException w:name="endnote text" w:semiHidden="1" w:unhideWhenUsed="1"/>
+    <w:lsdException w:name="table of authorities" w:semiHidden="1" w:unhideWhenUsed="1"/>
+    <w:lsdException w:name="macro" w:semiHidden="1" w:unhideWhenUsed="1"/>
+    <w:lsdException w:name="toa heading" w:semiHidden="1" w:unhideWhenUsed="1"/>
+    <w:lsdException w:name="List" w:semiHidden="1" w:unhideWhenUsed="1"/>
+    <w:lsdException w:name="List Bullet" w:semiHidden="1" w:unhideWhenUsed="1"/>
+    <w:lsdException w:name="List Number" w:semiHidden="1" w:unhideWhenUsed="1"/>
+    <w:lsdException w:name="List 2" w:semiHidden="1" w:unhideWhenUsed="1"/>
+    <w:lsdException w:name="List 3" w:semiHidden="1" w:unhideWhenUsed="1"/>
+    <w:lsdException w:name="List 4" w:semiHidden="1" w:unhideWhenUsed="1"/>
+    <w:lsdException w:name="List 5" w:semiHidden="1" w:unhideWhenUsed="1"/>
+    <w:lsdException w:name="List Bullet 2" w:semiHidden="1" w:unhideWhenUsed="1"/>
+    <w:lsdException w:name="List Bullet 3" w:semiHidden="1" w:unhideWhenUsed="1"/>
+    <w:lsdException w:name="List Bullet 4" w:semiHidden="1" w:unhideWhenUsed="1"/>
+    <w:lsdException w:name="List Bullet 5" w:semiHidden="1" w:unhideWhenUsed="1"/>
+    <w:lsdException w:name="List Number 2" w:semiHidden="1" w:unhideWhenUsed="1"/>
+    <w:lsdException w:name="List Number 3" w:semiHidden="1" w:unhideWhenUsed="1"/>
+    <w:lsdException w:name="List Number 4" w:semiHidden="1" w:unhideWhenUsed="1"/>
+    <w:lsdException w:name="List Number 5" w:semiHidden="1" w:unhideWhenUsed="1"/>
+    <w:lsdException w:name="Title" w:uiPriority="10" w:qFormat="1"/>
+    <w:lsdException w:name="Closing" w:semiHidden="1" w:unhideWhenUsed="1"/>
+    <w:lsdException w:name="Signature" w:semiHidden="1" w:unhideWhenUsed="1"/>
+    <w:lsdException w:name="Default Paragraph Font" w:semiHidden="1" w:uiPriority="1" w:unhideWhenUsed="1"/>
+    <w:lsdException w:name="Body Text" w:semiHidden="1" w:unhideWhenUsed="1"/>
+    <w:lsdException w:name="Body Text Indent" w:semiHidden="1" w:unhideWhenUsed="1"/>
+    <w:lsdException w:name="List Continue" w:semiHidden="1" w:unhideWhenUsed="1"/>
+    <w:lsdException w:name="List Continue 2" w:semiHidden="1" w:unhideWhenUsed="1"/>
+    <w:lsdException w:name="List Continue 3" w:semiHidden="1" w:unhideWhenUsed="1"/>
+    <w:lsdException w:name="List Continue 4" w:semiHidden="1" w:unhideWhenUsed="1"/>
+    <w:lsdException w:name="List Continue 5" w:semiHidden="1" w:unhideWhenUsed="1"/>
+    <w:lsdException w:name="Message Header" w:semiHidden="1" w:unhideWhenUsed="1"/>
+    <w:lsdException w:name="Subtitle" w:uiPriority="11" w:qFormat="1"/>
+    <w:lsdException w:name="Salutation" w:semiHidden="1" w:unhideWhenUsed="1"/>
+    <w:lsdException w:name="Date" w:semiHidden="1" w:unhideWhenUsed="1"/>
+    <w:lsdException w:name="Body Text First Indent" w:semiHidden="1" w:unhideWhenUsed="1"/>
+    <w:lsdException w:name="Body Text First Indent 2" w:semiHidden="1" w:unhideWhenUsed="1"/>
+    <w:lsdException w:name="Note Heading" w:semiHidden="1" w:unhideWhenUsed="1"/>
+    <w:lsdException w:name="Body Text 2" w:semiHidden="1" w:unhideWhenUsed="1"/>
+    <w:lsdException w:name="Body Text 3" w:semiHidden="1" w:unhideWhenUsed="1"/>
+    <w:lsdException w:name="Body Text Indent 2" w:semiHidden="1" w:unhideWhenUsed="1"/>
+    <w:lsdException w:name="Body Text Indent 3" w:semiHidden="1" w:unhideWhenUsed="1"/>
+    <w:lsdException w:name="Block Text" w:semiHidden="1" w:unhideWhenUsed="1"/>
+    <w:lsdException w:name="Hyperlink" w:semiHidden="1" w:unhideWhenUsed="1"/>
+    <w:lsdException w:name="FollowedHyperlink" w:semiHidden="1" w:unhideWhenUsed="1"/>
+    <w:lsdException w:name="Strong" w:uiPriority="22" w:qFormat="1"/>
+    <w:lsdException w:name="Emphasis" w:uiPriority="20" w:qFormat="1"/>
+    <w:lsdException w:name="Document Map" w:semiHidden="1" w:unhideWhenUsed="1"/>
+    <w:lsdException w:name="Plain Text" w:semiHidden="1" w:unhideWhenUsed="1"/>
+    <w:lsdException w:name="E-mail Signature" w:semiHidden="1" w:unhideWhenUsed="1"/>
+    <w:lsdException w:name="HTML Top of Form" w:semiHidden="1" w:unhideWhenUsed="1"/>
+    <w:lsdException w:name="HTML Bottom of Form" w:semiHidden="1" w:unhideWhenUsed="1"/>
+    <w:lsdException w:name="Normal (Web)" w:semiHidden="1" w:unhideWhenUsed="1"/>
+    <w:lsdException w:name="HTML Acronym" w:semiHidden="1" w:unhideWhenUsed="1"/>
+    <w:lsdException w:name="HTML Address" w:semiHidden="1" w:unhideWhenUsed="1"/>
+    <w:lsdException w:name="HTML Cite" w:semiHidden="1" w:unhideWhenUsed="1"/>
+    <w:lsdException w:name="HTML Code" w:semiHidden="1" w:unhideWhenUsed="1"/>
+    <w:lsdException w:name="HTML Definition" w:semiHidden="1" w:unhideWhenUsed="1"/>
+    <w:lsdException w:name="HTML Keyboard" w:semiHidden="1" w:unhideWhenUsed="1"/>
+    <w:lsdException w:name="HTML Preformatted" w:semiHidden="1" w:unhideWhenUsed="1"/>
+    <w:lsdException w:name="HTML Sample" w:semiHidden="1" w:unhideWhenUsed="1"/>
+    <w:lsdException w:name="HTML Typewriter" w:semiHidden="1" w:unhideWhenUsed="1"/>
+    <w:lsdException w:name="HTML Variable" w:semiHidden="1" w:unhideWhenUsed="1"/>
+    <w:lsdException w:name="Normal Table" w:semiHidden="1" w:unhideWhenUsed="1"/>
+    <w:lsdException w:name="annotation subject" w:semiHidden="1" w:unhideWhenUsed="1"/>
+    <w:lsdException w:name="No List" w:semiHidden="1" w:unhideWhenUsed="1"/>
+    <w:lsdException w:name="Outline List 1" w:semiHidden="1" w:unhideWhenUsed="1"/>
+    <w:lsdException w:name="Outline List 2" w:semiHidden="1" w:unhideWhenUsed="1"/>
+    <w:lsdException w:name="Outline List 3" w:semiHidden="1" w:unhideWhenUsed="1"/>
+    <w:lsdException w:name="Table Simple 1" w:semiHidden="1" w:unhideWhenUsed="1"/>
+    <w:lsdException w:name="Table Simple 2" w:semiHidden="1" w:unhideWhenUsed="1"/>
+    <w:lsdException w:name="Table Simple 3" w:semiHidden="1" w:unhideWhenUsed="1"/>
+    <w:lsdException w:name="Table Classic 1" w:semiHidden="1" w:unhideWhenUsed="1"/>
+    <w:lsdException w:name="Table Classic 2" w:semiHidden="1" w:unhideWhenUsed="1"/>
+    <w:lsdException w:name="Table Classic 3" w:semiHidden="1" w:unhideWhenUsed="1"/>
+    <w:lsdException w:name="Table Classic 4" w:semiHidden="1" w:unhideWhenUsed="1"/>
+    <w:lsdException w:name="Table Colorful 1" w:semiHidden="1" w:unhideWhenUsed="1"/>
+    <w:lsdException w:name="Table Colorful 2" w:semiHidden="1" w:unhideWhenUsed="1"/>
+    <w:lsdException w:name="Table Colorful 3" w:semiHidden="1" w:unhideWhenUsed="1"/>
+    <w:lsdException w:name="Table Columns 1" w:semiHidden="1" w:unhideWhenUsed="1"/>
+    <w:lsdException w:name="Table Columns 2" w:semiHidden="1" w:unhideWhenUsed="1"/>
+    <w:lsdException w:name="Table Columns 3" w:semiHidden="1" w:unhideWhenUsed="1"/>
+    <w:lsdException w:name="Table Columns 4" w:semiHidden="1" w:unhideWhenUsed="1"/>
+    <w:lsdException w:name="Table Columns 5" w:semiHidden="1" w:unhideWhenUsed="1"/>
+    <w:lsdException w:name="Table Grid 1" w:semiHidden="1" w:unhideWhenUsed="1"/>
+    <w:lsdException w:name="Table Grid 2" w:semiHidden="1" w:unhideWhenUsed="1"/>
+    <w:lsdException w:name="Table Grid 3" w:semiHidden="1" w:unhideWhenUsed="1"/>
+    <w:lsdException w:name="Table Grid 4" w:semiHidden="1" w:unhideWhenUsed="1"/>
+    <w:lsdException w:name="Table Grid 5" w:semiHidden="1" w:unhideWhenUsed="1"/>
+    <w:lsdException w:name="Table Grid 6" w:semiHidden="1" w:unhideWhenUsed="1"/>
+    <w:lsdException w:name="Table Grid 7" w:semiHidden="1" w:unhideWhenUsed="1"/>
+    <w:lsdException w:name="Table Grid 8" w:semiHidden="1" w:unhideWhenUsed="1"/>
+    <w:lsdException w:name="Table List 1" w:semiHidden="1" w:unhideWhenUsed="1"/>
+    <w:lsdException w:name="Table List 2" w:semiHidden="1" w:unhideWhenUsed="1"/>
+    <w:lsdException w:name="Table List 3" w:semiHidden="1" w:unhideWhenUsed="1"/>
+    <w:lsdException w:name="Table List 4" w:semiHidden="1" w:unhideWhenUsed="1"/>
+    <w:lsdException w:name="Table List 5" w:semiHidden="1" w:unhideWhenUsed="1"/>
+    <w:lsdException w:name="Table List 6" w:semiHidden="1" w:unhideWhenUsed="1"/>
+    <w:lsdException w:name="Table List 7" w:semiHidden="1" w:unhideWhenUsed="1"/>
+    <w:lsdException w:name="Table List 8" w:semiHidden="1" w:unhideWhenUsed="1"/>
+    <w:lsdException w:name="Table 3D effects 1" w:semiHidden="1" w:unhideWhenUsed="1"/>
+    <w:lsdException w:name="Table 3D effects 2" w:semiHidden="1" w:unhideWhenUsed="1"/>
+    <w:lsdException w:name="Table 3D effects 3" w:semiHidden="1" w:unhideWhenUsed="1"/>
+    <w:lsdException w:name="Table Contemporary" w:semiHidden="1" w:unhideWhenUsed="1"/>
+    <w:lsdException w:name="Table Elegant" w:semiHidden="1" w:unhideWhenUsed="1"/>
+    <w:lsdException w:name="Table Professional" w:semiHidden="1" w:unhideWhenUsed="1"/>
+    <w:lsdException w:name="Table Subtle 1" w:semiHidden="1" w:unhideWhenUsed="1"/>
+    <w:lsdException w:name="Table Subtle 2" w:semiHidden="1" w:unhideWhenUsed="1"/>
+    <w:lsdException w:name="Table Web 1" w:semiHidden="1" w:unhideWhenUsed="1"/>
+    <w:lsdException w:name="Table Web 2" w:semiHidden="1" w:unhideWhenUsed="1"/>
+    <w:lsdException w:name="Table Web 3" w:semiHidden="1" w:unhideWhenUsed="1"/>
+    <w:lsdException w:name="Balloon Text" w:semiHidden="1" w:unhideWhenUsed="1"/>
+    <w:lsdException w:name="Table Grid" w:uiPriority="39"/>
+    <w:lsdException w:name="Table Theme" w:semiHidden="1" w:unhideWhenUsed="1"/>
+    <w:lsdException w:name="Placeholder Text" w:semiHidden="1"/>
+    <w:lsdException w:name="No Spacing" w:uiPriority="1" w:qFormat="1"/>
+    <w:lsdException w:name="Light Shading" w:uiPriority="60"/>
+    <w:lsdException w:name="Light List" w:uiPriority="61"/>
+    <w:lsdException w:name="Light Grid" w:uiPriority="62"/>
+    <w:lsdException w:name="Medium Shading 1" w:uiPriority="63"/>
+    <w:lsdException w:name="Medium Shading 2" w:uiPriority="64"/>
+    <w:lsdException w:name="Medium List 1" w:uiPriority="65"/>
+    <w:lsdException w:name="Medium List 2" w:uiPriority="66"/>
+    <w:lsdException w:name="Medium Grid 1" w:uiPriority="67"/>
+    <w:lsdException w:name="Medium Grid 2" w:uiPriority="68"/>
+    <w:lsdException w:name="Medium Grid 3" w:uiPriority="69"/>
+    <w:lsdException w:name="Dark List" w:uiPriority="70"/>
+    <w:lsdException w:name="Colorful Shading" w:uiPriority="71"/>
+    <w:lsdException w:name="Colorful List" w:uiPriority="72"/>
+    <w:lsdException w:name="Colorful Grid" w:uiPriority="73"/>
+    <w:lsdException w:name="Light Shading Accent 1" w:uiPriority="60"/>
+    <w:lsdException w:name="Light List Accent 1" w:uiPriority="61"/>
+    <w:lsdException w:name="Light Grid Accent 1" w:uiPriority="62"/>
+    <w:lsdException w:name="Medium Shading 1 Accent 1" w:uiPriority="63"/>
+    <w:lsdException w:name="Medium Shading 2 Accent 1" w:uiPriority="64"/>
+    <w:lsdException w:name="Medium List 1 Accent 1" w:uiPriority="65"/>
+    <w:lsdException w:name="Revision" w:semiHidden="1"/>
+    <w:lsdException w:name="List Paragraph" w:uiPriority="34" w:qFormat="1"/>
+    <w:lsdException w:name="Quote" w:uiPriority="29" w:qFormat="1"/>
+    <w:lsdException w:name="Intense Quote" w:uiPriority="30" w:qFormat="1"/>
+    <w:lsdException w:name="Medium List 2 Accent 1" w:uiPriority="66"/>
+    <w:lsdException w:name="Medium Grid 1 Accent 1" w:uiPriority="67"/>
+    <w:lsdException w:name="Medium Grid 2 Accent 1" w:uiPriority="68"/>
+    <w:lsdException w:name="Medium Grid 3 Accent 1" w:uiPriority="69"/>
+    <w:lsdException w:name="Dark List Accent 1" w:uiPriority="70"/>
+    <w:lsdException w:name="Colorful Shading Accent 1" w:uiPriority="71"/>
+    <w:lsdException w:name="Colorful List Accent 1" w:uiPriority="72"/>
+    <w:lsdException w:name="Colorful Grid Accent 1" w:uiPriority="73"/>
+    <w:lsdException w:name="Light Shading Accent 2" w:uiPriority="60"/>
+    <w:lsdException w:name="Light List Accent 2" w:uiPriority="61"/>
+    <w:lsdException w:name="Light Grid Accent 2" w:uiPriority="62"/>
+    <w:lsdException w:name="Medium Shading 1 Accent 2" w:uiPriority="63"/>
+    <w:lsdException w:name="Medium Shading 2 Accent 2" w:uiPriority="64"/>
+    <w:lsdException w:name="Medium List 1 Accent 2" w:uiPriority="65"/>
+    <w:lsdException w:name="Medium List 2 Accent 2" w:uiPriority="66"/>
+    <w:lsdException w:name="Medium Grid 1 Accent 2" w:uiPriority="67"/>
+    <w:lsdException w:name="Medium Grid 2 Accent 2" w:uiPriority="68"/>
+    <w:lsdException w:name="Medium Grid 3 Accent 2" w:uiPriority="69"/>
+    <w:lsdException w:name="Dark List Accent 2" w:uiPriority="70"/>
+    <w:lsdException w:name="Colorful Shading Accent 2" w:uiPriority="71"/>
+    <w:lsdException w:name="Colorful List Accent 2" w:uiPriority="72"/>
+    <w:lsdException w:name="Colorful Grid Accent 2" w:uiPriority="73"/>
+    <w:lsdException w:name="Light Shading Accent 3" w:uiPriority="60"/>
+    <w:lsdException w:name="Light List Accent 3" w:uiPriority="61"/>
+    <w:lsdException w:name="Light Grid Accent 3" w:uiPriority="62"/>
+    <w:lsdException w:name="Medium Shading 1 Accent 3" w:uiPriority="63"/>
+    <w:lsdException w:name="Medium Shading 2 Accent 3" w:uiPriority="64"/>
+    <w:lsdException w:name="Medium List 1 Accent 3" w:uiPriority="65"/>
+    <w:lsdException w:name="Medium List 2 Accent 3" w:uiPriority="66"/>
+    <w:lsdException w:name="Medium Grid 1 Accent 3" w:uiPriority="67"/>
+    <w:lsdException w:name="Medium Grid 2 Accent 3" w:uiPriority="68"/>
+    <w:lsdException w:name="Medium Grid 3 Accent 3" w:uiPriority="69"/>
+    <w:lsdException w:name="Dark List Accent 3" w:uiPriority="70"/>
+    <w:lsdException w:name="Colorful Shading Accent 3" w:uiPriority="71"/>
+    <w:lsdException w:name="Colorful List Accent 3" w:uiPriority="72"/>
+    <w:lsdException w:name="Colorful Grid Accent 3" w:uiPriority="73"/>
+    <w:lsdException w:name="Light Shading Accent 4" w:uiPriority="60"/>
+    <w:lsdException w:name="Light List Accent 4" w:uiPriority="61"/>
+    <w:lsdException w:name="Light Grid Accent 4" w:uiPriority="62"/>
+    <w:lsdException w:name="Medium Shading 1 Accent 4" w:uiPriority="63"/>
+    <w:lsdException w:name="Medium Shading 2 Accent 4" w:uiPriority="64"/>
+    <w:lsdException w:name="Medium List 1 Accent 4" w:uiPriority="65"/>
+    <w:lsdException w:name="Medium List 2 Accent 4" w:uiPriority="66"/>
+    <w:lsdException w:name="Medium Grid 1 Accent 4" w:uiPriority="67"/>
+    <w:lsdException w:name="Medium Grid 2 Accent 4" w:uiPriority="68"/>
+    <w:lsdException w:name="Medium Grid 3 Accent 4" w:uiPriority="69"/>
+    <w:lsdException w:name="Dark List Accent 4" w:uiPriority="70"/>
+    <w:lsdException w:name="Colorful Shading Accent 4" w:uiPriority="71"/>
+    <w:lsdException w:name="Colorful List Accent 4" w:uiPriority="72"/>
+    <w:lsdException w:name="Colorful Grid Accent 4" w:uiPriority="73"/>
+    <w:lsdException w:name="Light Shading Accent 5" w:uiPriority="60"/>
+    <w:lsdException w:name="Light List Accent 5" w:uiPriority="61"/>
+    <w:lsdException w:name="Light Grid Accent 5" w:uiPriority="62"/>
+    <w:lsdException w:name="Medium Shading 1 Accent 5" w:uiPriority="63"/>
+    <w:lsdException w:name="Medium Shading 2 Accent 5" w:uiPriority="64"/>
+    <w:lsdException w:name="Medium List 1 Accent 5" w:uiPriority="65"/>
+    <w:lsdException w:name="Medium List 2 Accent 5" w:uiPriority="66"/>
+    <w:lsdException w:name="Medium Grid 1 Accent 5" w:uiPriority="67"/>
+    <w:lsdException w:name="Medium Grid 2 Accent 5" w:uiPriority="68"/>
+    <w:lsdException w:name="Medium Grid 3 Accent 5" w:uiPriority="69"/>
+    <w:lsdException w:name="Dark List Accent 5" w:uiPriority="70"/>
+    <w:lsdException w:name="Colorful Shading Accent 5" w:uiPriority="71"/>
+    <w:lsdException w:name="Colorful List Accent 5" w:uiPriority="72"/>
+    <w:lsdException w:name="Colorful Grid Accent 5" w:uiPriority="73"/>
+    <w:lsdException w:name="Light Shading Accent 6" w:uiPriority="60"/>
+    <w:lsdException w:name="Light List Accent 6" w:uiPriority="61"/>
+    <w:lsdException w:name="Light Grid Accent 6" w:uiPriority="62"/>
+    <w:lsdException w:name="Medium Shading 1 Accent 6" w:uiPriority="63"/>
+    <w:lsdException w:name="Medium Shading 2 Accent 6" w:uiPriority="64"/>
+    <w:lsdException w:name="Medium List 1 Accent 6" w:uiPriority="65"/>
+    <w:lsdException w:name="Medium List 2 Accent 6" w:uiPriority="66"/>
+    <w:lsdException w:name="Medium Grid 1 Accent 6" w:uiPriority="67"/>
+    <w:lsdException w:name="Medium Grid 2 Accent 6" w:uiPriority="68"/>
+    <w:lsdException w:name="Medium Grid 3 Accent 6" w:uiPriority="69"/>
+    <w:lsdException w:name="Dark List Accent 6" w:uiPriority="70"/>
+    <w:lsdException w:name="Colorful Shading Accent 6" w:uiPriority="71"/>
+    <w:lsdException w:name="Colorful List Accent 6" w:uiPriority="72"/>
+    <w:lsdException w:name="Colorful Grid Accent 6" w:uiPriority="73"/>
+    <w:lsdException w:name="Subtle Emphasis" w:uiPriority="19" w:qFormat="1"/>
+    <w:lsdException w:name="Intense Emphasis" w:uiPriority="21" w:qFormat="1"/>
+    <w:lsdException w:name="Subtle Reference" w:uiPriority="31" w:qFormat="1"/>
+    <w:lsdException w:name="Intense Reference" w:uiPriority="32" w:qFormat="1"/>
+    <w:lsdException w:name="Book Title" w:uiPriority="33" w:qFormat="1"/>
+    <w:lsdException w:name="Bibliography" w:semiHidden="1" w:uiPriority="37" w:unhideWhenUsed="1"/>
+    <w:lsdException w:name="TOC Heading" w:semiHidden="1" w:uiPriority="39" w:unhideWhenUsed="1" w:qFormat="1"/>
+    <w:lsdException w:name="Plain Table 1" w:uiPriority="41"/>
+    <w:lsdException w:name="Plain Table 2" w:uiPriority="42"/>
+    <w:lsdException w:name="Plain Table 3" w:uiPriority="43"/>
+    <w:lsdException w:name="Plain Table 4" w:uiPriority="44"/>
+    <w:lsdException w:name="Plain Table 5" w:uiPriority="45"/>
+    <w:lsdException w:name="Grid Table Light" w:uiPriority="40"/>
+    <w:lsdException w:name="Grid Table 1 Light" w:uiPriority="46"/>
+    <w:lsdException w:name="Grid Table 2" w:uiPriority="47"/>
+    <w:lsdException w:name="Grid Table 3" w:uiPriority="48"/>
+    <w:lsdException w:name="Grid Table 4" w:uiPriority="49"/>
+    <w:lsdException w:name="Grid Table 5 Dark" w:uiPriority="50"/>
+    <w:lsdException w:name="Grid Table 6 Colorful" w:uiPriority="51"/>
+    <w:lsdException w:name="Grid Table 7 Colorful" w:uiPriority="52"/>
+    <w:lsdException w:name="Grid Table 1 Light Accent 1" w:uiPriority="46"/>
+    <w:lsdException w:name="Grid Table 2 Accent 1" w:uiPriority="47"/>
+    <w:lsdException w:name="Grid Table 3 Accent 1" w:uiPriority="48"/>
+    <w:lsdException w:name="Grid Table 4 Accent 1" w:uiPriority="49"/>
+    <w:lsdException w:name="Grid Table 5 Dark Accent 1" w:uiPriority="50"/>
+    <w:lsdException w:name="Grid Table 6 Colorful Accent 1" w:uiPriority="51"/>
+    <w:lsdException w:name="Grid Table 7 Colorful Accent 1" w:uiPriority="52"/>
+    <w:lsdException w:name="Grid Table 1 Light Accent 2" w:uiPriority="46"/>
+    <w:lsdException w:name="Grid Table 2 Accent 2" w:uiPriority="47"/>
+    <w:lsdException w:name="Grid Table 3 Accent 2" w:uiPriority="48"/>
+    <w:lsdException w:name="Grid Table 4 Accent 2" w:uiPriority="49"/>
+    <w:lsdException w:name="Grid Table 5 Dark Accent 2" w:uiPriority="50"/>
+    <w:lsdException w:name="Grid Table 6 Colorful Accent 2" w:uiPriority="51"/>
+    <w:lsdException w:name="Grid Table 7 Colorful Accent 2" w:uiPriority="52"/>
+    <w:lsdException w:name="Grid Table 1 Light Accent 3" w:uiPriority="46"/>
+    <w:lsdException w:name="Grid Table 2 Accent 3" w:uiPriority="47"/>
+    <w:lsdException w:name="Grid Table 3 Accent 3" w:uiPriority="48"/>
+    <w:lsdException w:name="Grid Table 4 Accent 3" w:uiPriority="49"/>
+    <w:lsdException w:name="Grid Table 5 Dark Accent 3" w:uiPriority="50"/>
+    <w:lsdException w:name="Grid Table 6 Colorful Accent 3" w:uiPriority="51"/>
+    <w:lsdException w:name="Grid Table 7 Colorful Accent 3" w:uiPriority="52"/>
+    <w:lsdException w:name="Grid Table 1 Light Accent 4" w:uiPriority="46"/>
+    <w:lsdException w:name="Grid Table 2 Accent 4" w:uiPriority="47"/>
+    <w:lsdException w:name="Grid Table 3 Accent 4" w:uiPriority="48"/>
+    <w:lsdException w:name="Grid Table 4 Accent 4" w:uiPriority="49"/>
+    <w:lsdException w:name="Grid Table 5 Dark Accent 4" w:uiPriority="50"/>
+    <w:lsdException w:name="Grid Table 6 Colorful Accent 4" w:uiPriority="51"/>
+    <w:lsdException w:name="Grid Table 7 Colorful Accent 4" w:uiPriority="52"/>
+    <w:lsdException w:name="Grid Table 1 Light Accent 5" w:uiPriority="46"/>
+    <w:lsdException w:name="Grid Table 2 Accent 5" w:uiPriority="47"/>
+    <w:lsdException w:name="Grid Table 3 Accent 5" w:uiPriority="48"/>
+    <w:lsdException w:name="Grid Table 4 Accent 5" w:uiPriority="49"/>
+    <w:lsdException w:name="Grid Table 5 Dark Accent 5" w:uiPriority="50"/>
+    <w:lsdException w:name="Grid Table 6 Colorful Accent 5" w:uiPriority="51"/>
+    <w:lsdException w:name="Grid Table 7 Colorful Accent 5" w:uiPriority="52"/>
+    <w:lsdException w:name="Grid Table 1 Light Accent 6" w:uiPriority="46"/>
+    <w:lsdException w:name="Grid Table 2 Accent 6" w:uiPriority="47"/>
+    <w:lsdException w:name="Grid Table 3 Accent 6" w:uiPriority="48"/>
+    <w:lsdException w:name="Grid Table 4 Accent 6" w:uiPriority="49"/>
+    <w:lsdException w:name="Grid Table 5 Dark Accent 6" w:uiPriority="50"/>
+    <w:lsdException w:name="Grid Table 6 Colorful Accent 6" w:uiPriority="51"/>
+    <w:lsdException w:name="Grid Table 7 Colorful Accent 6" w:uiPriority="52"/>
+    <w:lsdException w:name="List Table 1 Light" w:uiPriority="46"/>
+    <w:lsdException w:name="List Table 2" w:uiPriority="47"/>
+    <w:lsdException w:name="List Table 3" w:uiPriority="48"/>
+    <w:lsdException w:name="List Table 4" w:uiPriority="49"/>
+    <w:lsdException w:name="List Table 5 Dark" w:uiPriority="50"/>
+    <w:lsdException w:name="List Table 6 Colorful" w:uiPriority="51"/>
+    <w:lsdException w:name="List Table 7 Colorful" w:uiPriority="52"/>
+    <w:lsdException w:name="List Table 1 Light Accent 1" w:uiPriority="46"/>
+    <w:lsdException w:name="List Table 2 Accent 1" w:uiPriority="47"/>
+    <w:lsdException w:name="List Table 3 Accent 1" w:uiPriority="48"/>
+    <w:lsdException w:name="List Table 4 Accent 1" w:uiPriority="49"/>
+    <w:lsdException w:name="List Table 5 Dark Accent 1" w:uiPriority="50"/>
+    <w:lsdException w:name="List Table 6 Colorful Accent 1" w:uiPriority="51"/>
+    <w:lsdException w:name="List Table 7 Colorful Accent 1" w:uiPriority="52"/>
+    <w:lsdException w:name="List Table 1 Light Accent 2" w:uiPriority="46"/>
+    <w:lsdException w:name="List Table 2 Accent 2" w:uiPriority="47"/>
+    <w:lsdException w:name="List Table 3 Accent 2" w:uiPriority="48"/>
+    <w:lsdException w:name="List Table 4 Accent 2" w:uiPriority="49"/>
+    <w:lsdException w:name="List Table 5 Dark Accent 2" w:uiPriority="50"/>
+    <w:lsdException w:name="List Table 6 Colorful Accent 2" w:uiPriority="51"/>
+    <w:lsdException w:name="List Table 7 Colorful Accent 2" w:uiPriority="52"/>
+    <w:lsdException w:name="List Table 1 Light Accent 3" w:uiPriority="46"/>
+    <w:lsdException w:name="List Table 2 Accent 3" w:uiPriority="47"/>
+    <w:lsdException w:name="List Table 3 Accent 3" w:uiPriority="48"/>
+    <w:lsdException w:name="List Table 4 Accent 3" w:uiPriority="49"/>
+    <w:lsdException w:name="List Table 5 Dark Accent 3" w:uiPriority="50"/>
+    <w:lsdException w:name="List Table 6 Colorful Accent 3" w:uiPriority="51"/>
+    <w:lsdException w:name="List Table 7 Colorful Accent 3" w:uiPriority="52"/>
+    <w:lsdException w:name="List Table 1 Light Accent 4" w:uiPriority="46"/>
+    <w:lsdException w:name="List Table 2 Accent 4" w:uiPriority="47"/>
+    <w:lsdException w:name="List Table 3 Accent 4" w:uiPriority="48"/>
+    <w:lsdException w:name="List Table 4 Accent 4" w:uiPriority="49"/>
+    <w:lsdException w:name="List Table 5 Dark Accent 4" w:uiPriority="50"/>
+    <w:lsdException w:name="List Table 6 Colorful Accent 4" w:uiPriority="51"/>
+    <w:lsdException w:name="List Table 7 Colorful Accent 4" w:uiPriority="52"/>
+    <w:lsdException w:name="List Table 1 Light Accent 5" w:uiPriority="46"/>
+    <w:lsdException w:name="List Table 2 Accent 5" w:uiPriority="47"/>
+    <w:lsdException w:name="List Table 3 Accent 5" w:uiPriority="48"/>
+    <w:lsdException w:name="List Table 4 Accent 5" w:uiPriority="49"/>
+    <w:lsdException w:name="List Table 5 Dark Accent 5" w:uiPriority="50"/>
+    <w:lsdException w:name="List Table 6 Colorful Accent 5" w:uiPriority="51"/>
+    <w:lsdException w:name="List Table 7 Colorful Accent 5" w:uiPriority="52"/>
+    <w:lsdException w:name="List Table 1 Light Accent 6" w:uiPriority="46"/>
+    <w:lsdException w:name="List Table 2 Accent 6" w:uiPriority="47"/>
+    <w:lsdException w:name="List Table 3 Accent 6" w:uiPriority="48"/>
+    <w:lsdException w:name="List Table 4 Accent 6" w:uiPriority="49"/>
+    <w:lsdException w:name="List Table 5 Dark Accent 6" w:uiPriority="50"/>
+    <w:lsdException w:name="List Table 6 Colorful Accent 6" w:uiPriority="51"/>
+    <w:lsdException w:name="List Table 7 Colorful Accent 6" w:uiPriority="52"/>
+  </w:latentStyles>
+  <w:style w:type="paragraph" w:default="1" w:styleId="Normale">
+    <w:name w:val="Normal"/>
+    <w:qFormat/>
+  </w:style>
+  <w:style w:type="character" w:default="1" w:styleId="Carpredefinitoparagrafo">
+    <w:name w:val="Default Paragraph Font"/>
+    <w:uiPriority w:val="1"/>
+    <w:semiHidden/>
+    <w:unhideWhenUsed/>
+  </w:style>
+  <w:style w:type="table" w:default="1" w:styleId="Tabellanormale">
+    <w:name w:val="Normal Table"/>
+    <w:uiPriority w:val="99"/>
+    <w:semiHidden/>
+    <w:unhideWhenUsed/>
+    <w:tblPr>
+      <w:tblInd w:w="0" w:type="dxa"/>
+      <w:tblCellMar>
+        <w:top w:w="0" w:type="dxa"/>
+        <w:left w:w="108" w:type="dxa"/>
+        <w:bottom w:w="0" w:type="dxa"/>
+        <w:right w:w="108" w:type="dxa"/>
+      </w:tblCellMar>
+    </w:tblPr>
+  </w:style>
+  <w:style w:type="numbering" w:default="1" w:styleId="Nessunelenco">
+    <w:name w:val="No List"/>
+    <w:uiPriority w:val="99"/>
+    <w:semiHidden/>
+    <w:unhideWhenUsed/>
+  </w:style>
+  <w:style w:type="paragraph" w:customStyle="1" w:styleId="EAB6675BB20846A1A4902251F9EA71C9">
+    <w:name w:val="EAB6675BB20846A1A4902251F9EA71C9"/>
+    <w:rsid w:val="00443DB9"/>
+  </w:style>
+</w:styles>
+</file>
+
+<file path=word/glossary/webSettings.xml><?xml version="1.0" encoding="utf-8"?>
+<w:webSettings xmlns:mc="http://schemas.openxmlformats.org/markup-compatibility/2006" xmlns:r="http://schemas.openxmlformats.org/officeDocument/2006/relationships" xmlns:w="http://schemas.openxmlformats.org/wordprocessingml/2006/main" xmlns:w14="http://schemas.microsoft.com/office/word/2010/wordml" xmlns:w15="http://schemas.microsoft.com/office/word/2012/wordml" xmlns:w16se="http://schemas.microsoft.com/office/word/2015/wordml/symex" mc:Ignorable="w14 w15 w16se">
+  <w:optimizeForBrowser/>
+  <w:allowPNG/>
+</w:webSettings>
 </file>
 
 <file path=word/theme/theme1.xml><?xml version="1.0" encoding="utf-8"?>
@@ -7319,7 +7975,7 @@
 </file>
 
 <file path=customXml/itemProps1.xml><?xml version="1.0" encoding="utf-8"?>
-<ds:datastoreItem xmlns:ds="http://schemas.openxmlformats.org/officeDocument/2006/customXml" ds:itemID="{82F7B849-C669-46E8-B4E4-4108FA86FCC0}">
+<ds:datastoreItem xmlns:ds="http://schemas.openxmlformats.org/officeDocument/2006/customXml" ds:itemID="{B61BD51E-D5E5-493E-8700-BDD43A23FC47}">
   <ds:schemaRefs>
     <ds:schemaRef ds:uri="http://schemas.openxmlformats.org/officeDocument/2006/bibliography"/>
   </ds:schemaRefs>

</xml_diff>